<commit_message>
Update comments on mid-term report
</commit_message>
<xml_diff>
--- a/reports/Comments.docx
+++ b/reports/Comments.docx
@@ -170,6 +170,9 @@
       <w:r>
         <w:t xml:space="preserve"> (?)</w:t>
       </w:r>
+      <w:r>
+        <w:t>: non necessario perché è un report.</w:t>
+      </w:r>
     </w:p>
     <w:p>
       <w:pPr>
@@ -205,6 +208,141 @@
       </w:r>
     </w:p>
     <w:p>
+      <w:pPr>
+        <w:pStyle w:val="Paragrafoelenco"/>
+        <w:numPr>
+          <w:ilvl w:val="0"/>
+          <w:numId w:val="4"/>
+        </w:numPr>
+      </w:pPr>
+      <w:r>
+        <w:t>Approccio top-down: prima la descrizione dei dati e poi si procede verso l’analisi.</w:t>
+      </w:r>
+    </w:p>
+    <w:p>
+      <w:pPr>
+        <w:pStyle w:val="Paragrafoelenco"/>
+        <w:numPr>
+          <w:ilvl w:val="0"/>
+          <w:numId w:val="4"/>
+        </w:numPr>
+      </w:pPr>
+      <w:r>
+        <w:t>Colonne dataset: no parametri -&gt; parametri sono qualcosa che si stima in statistica.</w:t>
+      </w:r>
+    </w:p>
+    <w:p>
+      <w:pPr>
+        <w:pStyle w:val="Paragrafoelenco"/>
+      </w:pPr>
+      <w:r>
+        <w:t>Meglio variabile, regressore, …</w:t>
+      </w:r>
+    </w:p>
+    <w:p>
+      <w:pPr>
+        <w:pStyle w:val="Paragrafoelenco"/>
+        <w:numPr>
+          <w:ilvl w:val="0"/>
+          <w:numId w:val="4"/>
+        </w:numPr>
+      </w:pPr>
+      <w:r>
+        <w:t>Allineate al centro solo immagini, tabelle e equazioni.</w:t>
+      </w:r>
+    </w:p>
+    <w:p>
+      <w:pPr>
+        <w:pStyle w:val="Paragrafoelenco"/>
+      </w:pPr>
+      <w:r>
+        <w:t>Il resto va tenuto normale, senza corsivo.</w:t>
+      </w:r>
+    </w:p>
+    <w:p>
+      <w:pPr>
+        <w:pStyle w:val="Paragrafoelenco"/>
+        <w:numPr>
+          <w:ilvl w:val="0"/>
+          <w:numId w:val="4"/>
+        </w:numPr>
+      </w:pPr>
+      <w:r>
+        <w:t>Introducendo una variabile in un certo modo deve rimanere lo stesso in tutto il report (grassetto, corsivo,…)</w:t>
+      </w:r>
+    </w:p>
+    <w:p>
+      <w:pPr>
+        <w:pStyle w:val="Paragrafoelenco"/>
+        <w:numPr>
+          <w:ilvl w:val="0"/>
+          <w:numId w:val="4"/>
+        </w:numPr>
+      </w:pPr>
+      <w:r>
+        <w:t>Se si introduce un simbolo va utilizzato (esempio: X insieme di regressori e Y variabile rispo</w:t>
+      </w:r>
+      <w:r>
+        <w:t>s</w:t>
+      </w:r>
+      <w:r>
+        <w:t>ta).</w:t>
+      </w:r>
+    </w:p>
+    <w:p>
+      <w:pPr>
+        <w:pStyle w:val="Paragrafoelenco"/>
+        <w:numPr>
+          <w:ilvl w:val="0"/>
+          <w:numId w:val="4"/>
+        </w:numPr>
+      </w:pPr>
+      <w:r>
+        <w:t xml:space="preserve">Non saltare pagine (no spazi bianchi) e cercare di ridimensionare </w:t>
+      </w:r>
+      <w:r>
+        <w:t xml:space="preserve">i margini </w:t>
+      </w:r>
+      <w:r>
+        <w:t>del template (destra, sinistra, alto e basso)</w:t>
+      </w:r>
+      <w:r>
+        <w:t xml:space="preserve"> per guadagnare spazio.</w:t>
+      </w:r>
+    </w:p>
+    <w:p>
+      <w:pPr>
+        <w:pStyle w:val="Paragrafoelenco"/>
+        <w:numPr>
+          <w:ilvl w:val="0"/>
+          <w:numId w:val="4"/>
+        </w:numPr>
+      </w:pPr>
+      <w:r>
+        <w:t>Confronti tra immagini nella stessa pagina per fare un confronto a colpo d’occhio</w:t>
+      </w:r>
+    </w:p>
+    <w:p>
+      <w:pPr>
+        <w:pStyle w:val="Paragrafoelenco"/>
+        <w:numPr>
+          <w:ilvl w:val="0"/>
+          <w:numId w:val="4"/>
+        </w:numPr>
+      </w:pPr>
+      <w:r>
+        <w:t>Figure e tabelle da mostrare solo se cambia qualcosa all’interno del nuovo metodo.</w:t>
+      </w:r>
+    </w:p>
+    <w:p>
+      <w:pPr>
+        <w:pStyle w:val="Paragrafoelenco"/>
+      </w:pPr>
+      <w:r>
+        <w:t>Solo cose significative.</w:t>
+      </w:r>
+    </w:p>
+    <w:p>
       <w:r>
         <w:t xml:space="preserve">Lunghezza del report: </w:t>
       </w:r>
@@ -290,6 +428,18 @@
       </w:r>
     </w:p>
     <w:p>
+      <w:pPr>
+        <w:pStyle w:val="Paragrafoelenco"/>
+        <w:numPr>
+          <w:ilvl w:val="0"/>
+          <w:numId w:val="3"/>
+        </w:numPr>
+      </w:pPr>
+      <w:r>
+        <w:t>Descrizione problema, dataset e approcci utilizzati (parlando senza entrare nella parte tecnica)</w:t>
+      </w:r>
+    </w:p>
+    <w:p>
       <w:r>
         <w:t xml:space="preserve">Tabelle: </w:t>
       </w:r>
@@ -303,6 +453,18 @@
         </w:numPr>
       </w:pPr>
       <w:r>
+        <w:t>Tabelle di risultati dei vari modelli</w:t>
+      </w:r>
+    </w:p>
+    <w:p>
+      <w:pPr>
+        <w:pStyle w:val="Paragrafoelenco"/>
+        <w:numPr>
+          <w:ilvl w:val="0"/>
+          <w:numId w:val="2"/>
+        </w:numPr>
+      </w:pPr>
+      <w:r>
         <w:t>No troppi decimali, ma vanno rispettati in ogni cella della tabella</w:t>
       </w:r>
     </w:p>
@@ -362,6 +524,7 @@
         </w:numPr>
       </w:pPr>
       <w:r>
+        <w:lastRenderedPageBreak/>
         <w:t>Unità di misura nelle tabelle</w:t>
       </w:r>
     </w:p>
@@ -378,6 +541,18 @@
       </w:r>
     </w:p>
     <w:p>
+      <w:pPr>
+        <w:pStyle w:val="Paragrafoelenco"/>
+        <w:numPr>
+          <w:ilvl w:val="0"/>
+          <w:numId w:val="2"/>
+        </w:numPr>
+      </w:pPr>
+      <w:r>
+        <w:t>Unificare tabelle diverse se hanno la stessa intestazione e riportare un nome di modello diverso per far capire da dove arrivano quei valori nella tabella.</w:t>
+      </w:r>
+    </w:p>
+    <w:p>
       <w:r>
         <w:t>Figure:</w:t>
       </w:r>
@@ -484,6 +659,14 @@
       </w:r>
     </w:p>
     <w:p>
+      <w:pPr>
+        <w:pStyle w:val="Paragrafoelenco"/>
+      </w:pPr>
+      <w:r>
+        <w:t>Es: final model non si capisce, perché bisogna dire cosa è il modello finale</w:t>
+      </w:r>
+    </w:p>
+    <w:p>
       <w:r>
         <w:t>Descrizione iniziale delle variabili</w:t>
       </w:r>
@@ -500,10 +683,25 @@
         </w:numPr>
       </w:pPr>
       <w:r>
+        <w:t>Descrizione delle variabili più dettagliata specificando continue / discrete, input / output (elenco non tabella).</w:t>
+      </w:r>
+    </w:p>
+    <w:p>
+      <w:pPr>
+        <w:pStyle w:val="Paragrafoelenco"/>
+        <w:numPr>
+          <w:ilvl w:val="0"/>
+          <w:numId w:val="2"/>
+        </w:numPr>
+      </w:pPr>
+      <w:r>
         <w:t>Uso di istogrammi</w:t>
       </w:r>
       <w:r>
-        <w:t xml:space="preserve"> per le variabili quantitative </w:t>
+        <w:t xml:space="preserve"> per le variabili quantitative</w:t>
+      </w:r>
+      <w:r>
+        <w:t xml:space="preserve"> -&gt; empirical distributions / histograms </w:t>
       </w:r>
     </w:p>
     <w:p>
@@ -515,7 +713,6 @@
         </w:numPr>
       </w:pPr>
       <w:r>
-        <w:lastRenderedPageBreak/>
         <w:t xml:space="preserve">Istogrammi centrati negli assi (solo se non ci sono </w:t>
       </w:r>
       <w:r>
@@ -585,6 +782,79 @@
     </w:p>
     <w:p>
       <w:r>
+        <w:t>Screenshot:</w:t>
+      </w:r>
+    </w:p>
+    <w:p>
+      <w:pPr>
+        <w:pStyle w:val="Paragrafoelenco"/>
+        <w:numPr>
+          <w:ilvl w:val="0"/>
+          <w:numId w:val="2"/>
+        </w:numPr>
+      </w:pPr>
+      <w:r>
+        <w:t>Devono diventare tabelle</w:t>
+      </w:r>
+    </w:p>
+    <w:p>
+      <w:pPr>
+        <w:pStyle w:val="Paragrafoelenco"/>
+      </w:pPr>
+      <w:r>
+        <w:t>Uniformità decimali importante</w:t>
+      </w:r>
+    </w:p>
+    <w:p>
+      <w:pPr>
+        <w:pStyle w:val="Paragrafoelenco"/>
+        <w:numPr>
+          <w:ilvl w:val="0"/>
+          <w:numId w:val="2"/>
+        </w:numPr>
+      </w:pPr>
+      <w:r>
+        <w:t>Mettere immagini e tabelle con una certa rilevanza</w:t>
+      </w:r>
+    </w:p>
+    <w:p>
+      <w:pPr>
+        <w:pStyle w:val="Paragrafoelenco"/>
+      </w:pPr>
+      <w:r>
+        <w:t>Meglio appendice in fondo in cui riportare diverse tabelle meno significative.</w:t>
+      </w:r>
+    </w:p>
+    <w:p>
+      <w:pPr>
+        <w:pStyle w:val="Paragrafoelenco"/>
+      </w:pPr>
+      <w:r>
+        <w:t>Basta anche solo la tabella dei risultati (dove si parte e passaggi intermedi non è così rilevante).</w:t>
+      </w:r>
+    </w:p>
+    <w:p>
+      <w:r>
+        <w:t>Formule del modello in R:</w:t>
+      </w:r>
+    </w:p>
+    <w:p>
+      <w:pPr>
+        <w:pStyle w:val="Paragrafoelenco"/>
+        <w:numPr>
+          <w:ilvl w:val="0"/>
+          <w:numId w:val="2"/>
+        </w:numPr>
+      </w:pPr>
+      <w:r>
+        <w:t xml:space="preserve">Fit_lm &lt;- lm(…) si possono </w:t>
+      </w:r>
+      <w:r>
+        <w:t>riportare sopra il risultato di R.</w:t>
+      </w:r>
+    </w:p>
+    <w:p>
+      <w:r>
         <w:t>Risultati:</w:t>
       </w:r>
     </w:p>
@@ -699,6 +969,340 @@
         <w:t>(TODO)</w:t>
       </w:r>
     </w:p>
+    <w:p>
+      <w:r>
+        <w:t>Riferimenti:</w:t>
+      </w:r>
+    </w:p>
+    <w:p>
+      <w:pPr>
+        <w:pStyle w:val="Paragrafoelenco"/>
+        <w:numPr>
+          <w:ilvl w:val="0"/>
+          <w:numId w:val="4"/>
+        </w:numPr>
+      </w:pPr>
+      <w:r>
+        <w:t>Al repository github (?)</w:t>
+      </w:r>
+    </w:p>
+    <w:p>
+      <w:pPr>
+        <w:pStyle w:val="Paragrafoelenco"/>
+        <w:numPr>
+          <w:ilvl w:val="0"/>
+          <w:numId w:val="4"/>
+        </w:numPr>
+      </w:pPr>
+      <w:r>
+        <w:t>Citare il libro da cui sono stati presi i metodi (libro di apprendimento statistico)</w:t>
+      </w:r>
+    </w:p>
+    <w:p/>
+    <w:p/>
+    <w:p>
+      <w:r>
+        <w:t>COMMENTI PARTICOLARI AL REPORT</w:t>
+      </w:r>
+    </w:p>
+    <w:p>
+      <w:r>
+        <w:t>Tabella introduzione:</w:t>
+      </w:r>
+    </w:p>
+    <w:p>
+      <w:pPr>
+        <w:pStyle w:val="Paragrafoelenco"/>
+        <w:numPr>
+          <w:ilvl w:val="0"/>
+          <w:numId w:val="4"/>
+        </w:numPr>
+      </w:pPr>
+      <w:r>
+        <w:t xml:space="preserve">Apici </w:t>
+      </w:r>
+    </w:p>
+    <w:p>
+      <w:pPr>
+        <w:pStyle w:val="Paragrafoelenco"/>
+        <w:numPr>
+          <w:ilvl w:val="0"/>
+          <w:numId w:val="4"/>
+        </w:numPr>
+      </w:pPr>
+      <w:r>
+        <w:t>Nome colonna</w:t>
+      </w:r>
+    </w:p>
+    <w:p>
+      <w:pPr>
+        <w:pStyle w:val="Paragrafoelenco"/>
+        <w:numPr>
+          <w:ilvl w:val="0"/>
+          <w:numId w:val="4"/>
+        </w:numPr>
+      </w:pPr>
+      <w:r>
+        <w:t>Allineamento sinistra scritte e destra se sono numeri</w:t>
+      </w:r>
+    </w:p>
+    <w:p>
+      <w:pPr>
+        <w:pStyle w:val="Paragrafoelenco"/>
+        <w:numPr>
+          <w:ilvl w:val="0"/>
+          <w:numId w:val="4"/>
+        </w:numPr>
+        <w:rPr>
+          <w:lang w:val="en-GB"/>
+        </w:rPr>
+      </w:pPr>
+      <w:r>
+        <w:rPr>
+          <w:lang w:val="en-GB"/>
+        </w:rPr>
+        <w:t>Termine feature ok in s</w:t>
+      </w:r>
+      <w:r>
+        <w:rPr>
+          <w:lang w:val="en-GB"/>
+        </w:rPr>
+        <w:t>tatistical learning</w:t>
+      </w:r>
+    </w:p>
+    <w:p>
+      <w:pPr>
+        <w:pStyle w:val="Paragrafoelenco"/>
+        <w:numPr>
+          <w:ilvl w:val="0"/>
+          <w:numId w:val="4"/>
+        </w:numPr>
+      </w:pPr>
+      <w:r>
+        <w:t>Prima descrizione e poi a</w:t>
+      </w:r>
+      <w:r>
+        <w:t>cronimo</w:t>
+      </w:r>
+    </w:p>
+    <w:p>
+      <w:pPr>
+        <w:pStyle w:val="Paragrafoelenco"/>
+        <w:numPr>
+          <w:ilvl w:val="0"/>
+          <w:numId w:val="4"/>
+        </w:numPr>
+      </w:pPr>
+      <w:r>
+        <w:t>Nome regressore non va scritto senza dire cosa è -&gt; games played (“GP”)</w:t>
+      </w:r>
+    </w:p>
+    <w:p>
+      <w:pPr>
+        <w:pStyle w:val="Paragrafoelenco"/>
+      </w:pPr>
+      <w:r>
+        <w:t>Il nome della variabile va indicato almeno una volta nel testo con l’acronimo tra parentesi per poi usare solo l’acronimo</w:t>
+      </w:r>
+    </w:p>
+    <w:p>
+      <w:r>
+        <w:t>Sezione 2:</w:t>
+      </w:r>
+    </w:p>
+    <w:p>
+      <w:pPr>
+        <w:pStyle w:val="Paragrafoelenco"/>
+        <w:numPr>
+          <w:ilvl w:val="0"/>
+          <w:numId w:val="4"/>
+        </w:numPr>
+      </w:pPr>
+      <w:r>
+        <w:t>Columns selection, non cancellation</w:t>
+      </w:r>
+    </w:p>
+    <w:p>
+      <w:r>
+        <w:t>Sezione 3:</w:t>
+      </w:r>
+    </w:p>
+    <w:p>
+      <w:pPr>
+        <w:pStyle w:val="Paragrafoelenco"/>
+        <w:numPr>
+          <w:ilvl w:val="0"/>
+          <w:numId w:val="4"/>
+        </w:numPr>
+      </w:pPr>
+      <w:r>
+        <w:t>Sezione linear regression</w:t>
+      </w:r>
+    </w:p>
+    <w:p>
+      <w:pPr>
+        <w:pStyle w:val="Paragrafoelenco"/>
+        <w:numPr>
+          <w:ilvl w:val="0"/>
+          <w:numId w:val="4"/>
+        </w:numPr>
+      </w:pPr>
+      <w:r>
+        <w:t>Ingrandire immagine e allungare caption dell’immagine della correlazione</w:t>
+      </w:r>
+    </w:p>
+    <w:p>
+      <w:pPr>
+        <w:pStyle w:val="Paragrafoelenco"/>
+        <w:numPr>
+          <w:ilvl w:val="0"/>
+          <w:numId w:val="4"/>
+        </w:numPr>
+      </w:pPr>
+      <w:r>
+        <w:t>Istogramma delle feature importante</w:t>
+      </w:r>
+    </w:p>
+    <w:p>
+      <w:pPr>
+        <w:pStyle w:val="Paragrafoelenco"/>
+        <w:numPr>
+          <w:ilvl w:val="0"/>
+          <w:numId w:val="4"/>
+        </w:numPr>
+      </w:pPr>
+      <w:r>
+        <w:t>Screenshots con sfondo nero -&gt; diventare tabelle (cifre decimali)</w:t>
+      </w:r>
+    </w:p>
+    <w:p>
+      <w:pPr>
+        <w:pStyle w:val="Paragrafoelenco"/>
+        <w:numPr>
+          <w:ilvl w:val="0"/>
+          <w:numId w:val="4"/>
+        </w:numPr>
+      </w:pPr>
+      <w:r>
+        <w:t>A, b, c in subplot vanno</w:t>
+      </w:r>
+      <w:r>
+        <w:t xml:space="preserve"> descritti nella caption della figura (esempio: figura 4)</w:t>
+      </w:r>
+    </w:p>
+    <w:p>
+      <w:pPr>
+        <w:pStyle w:val="Paragrafoelenco"/>
+      </w:pPr>
+      <w:r>
+        <w:t>A, b, c da sole sotto l’immagine e la descrizione va riportata sotto.</w:t>
+      </w:r>
+    </w:p>
+    <w:p>
+      <w:pPr>
+        <w:pStyle w:val="Paragrafoelenco"/>
+        <w:numPr>
+          <w:ilvl w:val="0"/>
+          <w:numId w:val="4"/>
+        </w:numPr>
+      </w:pPr>
+      <w:r>
+        <w:t>Model = equazione -&gt; cambiare</w:t>
+      </w:r>
+    </w:p>
+    <w:p>
+      <w:r>
+        <w:t>Sezione 4:</w:t>
+      </w:r>
+    </w:p>
+    <w:p>
+      <w:pPr>
+        <w:pStyle w:val="Paragrafoelenco"/>
+        <w:numPr>
+          <w:ilvl w:val="0"/>
+          <w:numId w:val="4"/>
+        </w:numPr>
+      </w:pPr>
+      <w:r>
+        <w:t>Bar plot non equamente distribuite: non un problema</w:t>
+      </w:r>
+    </w:p>
+    <w:p>
+      <w:pPr>
+        <w:pStyle w:val="Paragrafoelenco"/>
+        <w:numPr>
+          <w:ilvl w:val="0"/>
+          <w:numId w:val="4"/>
+        </w:numPr>
+      </w:pPr>
+      <w:r>
+        <w:t xml:space="preserve">Figura 13: più esplicativo </w:t>
+      </w:r>
+    </w:p>
+    <w:p>
+      <w:pPr>
+        <w:pStyle w:val="Paragrafoelenco"/>
+      </w:pPr>
+      <w:r>
+        <w:t>Probabilità di previsione da spiegare perché sono mostrate.</w:t>
+      </w:r>
+    </w:p>
+    <w:p>
+      <w:pPr>
+        <w:pStyle w:val="Paragrafoelenco"/>
+      </w:pPr>
+      <w:r>
+        <w:t>Vedere le probabilità di previsione per le 2 classi per vedere se sono ben separati e mostrare con degli istogrammi per maggiore chiarezza.</w:t>
+      </w:r>
+    </w:p>
+    <w:p>
+      <w:pPr>
+        <w:pStyle w:val="Paragrafoelenco"/>
+        <w:numPr>
+          <w:ilvl w:val="0"/>
+          <w:numId w:val="4"/>
+        </w:numPr>
+      </w:pPr>
+      <w:r>
+        <w:t>Istogrammi di probabilità per 2 classi -&gt; probabilità che si compensano</w:t>
+      </w:r>
+    </w:p>
+    <w:p>
+      <w:pPr>
+        <w:pStyle w:val="Paragrafoelenco"/>
+        <w:numPr>
+          <w:ilvl w:val="0"/>
+          <w:numId w:val="4"/>
+        </w:numPr>
+      </w:pPr>
+      <w:r>
+        <w:t>Separare istogrammi per le 2 variabili.</w:t>
+      </w:r>
+    </w:p>
+    <w:p>
+      <w:r>
+        <w:t>Sezione finale:</w:t>
+      </w:r>
+    </w:p>
+    <w:p>
+      <w:pPr>
+        <w:pStyle w:val="Paragrafoelenco"/>
+        <w:numPr>
+          <w:ilvl w:val="0"/>
+          <w:numId w:val="4"/>
+        </w:numPr>
+      </w:pPr>
+      <w:r>
+        <w:t>Provare svm</w:t>
+      </w:r>
+    </w:p>
+    <w:p/>
+    <w:p>
+      <w:r>
+        <w:t>Va bene quello che c’è, non è rieptitivo.</w:t>
+      </w:r>
+    </w:p>
+    <w:p/>
     <w:sectPr>
       <w:pgSz w:w="11906" w:h="16838"/>
       <w:pgMar w:top="1417" w:right="1134" w:bottom="1134" w:left="1134" w:header="708" w:footer="708" w:gutter="0"/>
@@ -1909,4 +2513,16 @@
     </a:ext>
   </a:extLst>
 </a:theme>
+</file>
+
+<file path=customXml/item1.xml><?xml version="1.0" encoding="utf-8"?>
+<b:Sources xmlns:b="http://schemas.openxmlformats.org/officeDocument/2006/bibliography" xmlns="http://schemas.openxmlformats.org/officeDocument/2006/bibliography" SelectedStyle="\APASixthEditionOfficeOnline.xsl" StyleName="APA" Version="6"/>
+</file>
+
+<file path=customXml/itemProps1.xml><?xml version="1.0" encoding="utf-8"?>
+<ds:datastoreItem xmlns:ds="http://schemas.openxmlformats.org/officeDocument/2006/customXml" ds:itemID="{65B22B42-43FC-4AA1-AD41-20E84AB41F17}">
+  <ds:schemaRefs>
+    <ds:schemaRef ds:uri="http://schemas.openxmlformats.org/officeDocument/2006/bibliography"/>
+  </ds:schemaRefs>
+</ds:datastoreItem>
 </file>
</xml_diff>

<commit_message>
Adding appendix with tables
</commit_message>
<xml_diff>
--- a/reports/Comments.docx
+++ b/reports/Comments.docx
@@ -1,6 +1,6 @@
 
 <file path=word/document.xml><?xml version="1.0" encoding="utf-8"?>
-<w:document xmlns:wpc="http://schemas.microsoft.com/office/word/2010/wordprocessingCanvas" xmlns:cx="http://schemas.microsoft.com/office/drawing/2014/chartex" xmlns:cx1="http://schemas.microsoft.com/office/drawing/2015/9/8/chartex" xmlns:cx2="http://schemas.microsoft.com/office/drawing/2015/10/21/chartex" xmlns:cx3="http://schemas.microsoft.com/office/drawing/2016/5/9/chartex" xmlns:cx4="http://schemas.microsoft.com/office/drawing/2016/5/10/chartex" xmlns:cx5="http://schemas.microsoft.com/office/drawing/2016/5/11/chartex" xmlns:cx6="http://schemas.microsoft.com/office/drawing/2016/5/12/chartex" xmlns:cx7="http://schemas.microsoft.com/office/drawing/2016/5/13/chartex" xmlns:cx8="http://schemas.microsoft.com/office/drawing/2016/5/14/chartex" xmlns:mc="http://schemas.openxmlformats.org/markup-compatibility/2006" xmlns:aink="http://schemas.microsoft.com/office/drawing/2016/ink" xmlns:am3d="http://schemas.microsoft.com/office/drawing/2017/model3d" xmlns:o="urn:schemas-microsoft-com:office:office" xmlns:oel="http://schemas.microsoft.com/office/2019/extlst" xmlns:r="http://schemas.openxmlformats.org/officeDocument/2006/relationships" xmlns:m="http://schemas.openxmlformats.org/officeDocument/2006/math" xmlns:v="urn:schemas-microsoft-com:vml" xmlns:wp14="http://schemas.microsoft.com/office/word/2010/wordprocessingDrawing" xmlns:wp="http://schemas.openxmlformats.org/drawingml/2006/wordprocessingDrawing" xmlns:w10="urn:schemas-microsoft-com:office:word" xmlns:w="http://schemas.openxmlformats.org/wordprocessingml/2006/main" xmlns:w14="http://schemas.microsoft.com/office/word/2010/wordml" xmlns:w15="http://schemas.microsoft.com/office/word/2012/wordml" xmlns:w16cex="http://schemas.microsoft.com/office/word/2018/wordml/cex" xmlns:w16cid="http://schemas.microsoft.com/office/word/2016/wordml/cid" xmlns:w16="http://schemas.microsoft.com/office/word/2018/wordml" xmlns:w16du="http://schemas.microsoft.com/office/word/2023/wordml/word16du" xmlns:w16sdtdh="http://schemas.microsoft.com/office/word/2020/wordml/sdtdatahash" xmlns:w16se="http://schemas.microsoft.com/office/word/2015/wordml/symex" xmlns:wpg="http://schemas.microsoft.com/office/word/2010/wordprocessingGroup" xmlns:wpi="http://schemas.microsoft.com/office/word/2010/wordprocessingInk" xmlns:wne="http://schemas.microsoft.com/office/word/2006/wordml" xmlns:wps="http://schemas.microsoft.com/office/word/2010/wordprocessingShape" mc:Ignorable="w14 w15 w16se w16cid w16 w16cex w16sdtdh wp14">
+<w:document xmlns:wpc="http://schemas.microsoft.com/office/word/2010/wordprocessingCanvas" xmlns:cx="http://schemas.microsoft.com/office/drawing/2014/chartex" xmlns:cx1="http://schemas.microsoft.com/office/drawing/2015/9/8/chartex" xmlns:cx2="http://schemas.microsoft.com/office/drawing/2015/10/21/chartex" xmlns:cx3="http://schemas.microsoft.com/office/drawing/2016/5/9/chartex" xmlns:cx4="http://schemas.microsoft.com/office/drawing/2016/5/10/chartex" xmlns:cx5="http://schemas.microsoft.com/office/drawing/2016/5/11/chartex" xmlns:cx6="http://schemas.microsoft.com/office/drawing/2016/5/12/chartex" xmlns:cx7="http://schemas.microsoft.com/office/drawing/2016/5/13/chartex" xmlns:cx8="http://schemas.microsoft.com/office/drawing/2016/5/14/chartex" xmlns:mc="http://schemas.openxmlformats.org/markup-compatibility/2006" xmlns:aink="http://schemas.microsoft.com/office/drawing/2016/ink" xmlns:am3d="http://schemas.microsoft.com/office/drawing/2017/model3d" xmlns:o="urn:schemas-microsoft-com:office:office" xmlns:oel="http://schemas.microsoft.com/office/2019/extlst" xmlns:r="http://schemas.openxmlformats.org/officeDocument/2006/relationships" xmlns:m="http://schemas.openxmlformats.org/officeDocument/2006/math" xmlns:v="urn:schemas-microsoft-com:vml" xmlns:wp14="http://schemas.microsoft.com/office/word/2010/wordprocessingDrawing" xmlns:wp="http://schemas.openxmlformats.org/drawingml/2006/wordprocessingDrawing" xmlns:w10="urn:schemas-microsoft-com:office:word" xmlns:w="http://schemas.openxmlformats.org/wordprocessingml/2006/main" xmlns:w14="http://schemas.microsoft.com/office/word/2010/wordml" xmlns:w15="http://schemas.microsoft.com/office/word/2012/wordml" xmlns:w16cex="http://schemas.microsoft.com/office/word/2018/wordml/cex" xmlns:w16cid="http://schemas.microsoft.com/office/word/2016/wordml/cid" xmlns:w16="http://schemas.microsoft.com/office/word/2018/wordml" xmlns:w16sdtdh="http://schemas.microsoft.com/office/word/2020/wordml/sdtdatahash" xmlns:w16se="http://schemas.microsoft.com/office/word/2015/wordml/symex" xmlns:wpg="http://schemas.microsoft.com/office/word/2010/wordprocessingGroup" xmlns:wpi="http://schemas.microsoft.com/office/word/2010/wordprocessingInk" xmlns:wne="http://schemas.microsoft.com/office/word/2006/wordml" xmlns:wps="http://schemas.microsoft.com/office/word/2010/wordprocessingShape" mc:Ignorable="w14 w15 w16se w16cid w16 w16cex w16sdtdh wp14">
   <w:body>
     <w:p>
       <w:r>
@@ -34,13 +34,8 @@
         </w:numPr>
       </w:pPr>
       <w:r>
-        <w:t xml:space="preserve">Uniformità di grafici e </w:t>
-      </w:r>
-      <w:proofErr w:type="spellStart"/>
-      <w:r>
-        <w:t>caption</w:t>
-      </w:r>
-      <w:proofErr w:type="spellEnd"/>
+        <w:t>Uniformità di grafici e caption</w:t>
+      </w:r>
       <w:r>
         <w:t xml:space="preserve"> in tutto il report</w:t>
       </w:r>
@@ -167,35 +162,7 @@
         <w:rPr>
           <w:strike/>
         </w:rPr>
-        <w:t xml:space="preserve"> (un gruppo ha fatto </w:t>
-      </w:r>
-      <w:proofErr w:type="spellStart"/>
-      <w:r>
-        <w:rPr>
-          <w:strike/>
-        </w:rPr>
-        <w:t>apici_chiusi</w:t>
-      </w:r>
-      <w:proofErr w:type="spellEnd"/>
-      <w:r>
-        <w:rPr>
-          <w:strike/>
-        </w:rPr>
-        <w:t xml:space="preserve"> … </w:t>
-      </w:r>
-      <w:proofErr w:type="spellStart"/>
-      <w:r>
-        <w:rPr>
-          <w:strike/>
-        </w:rPr>
-        <w:t>apici_chiusi</w:t>
-      </w:r>
-      <w:proofErr w:type="spellEnd"/>
-      <w:r>
-        <w:rPr>
-          <w:strike/>
-        </w:rPr>
-        <w:t>)</w:t>
+        <w:t xml:space="preserve"> (un gruppo ha fatto apici_chiusi … apici_chiusi)</w:t>
       </w:r>
     </w:p>
     <w:p>
@@ -267,35 +234,7 @@
         <w:rPr>
           <w:strike/>
         </w:rPr>
-        <w:t xml:space="preserve">Inserire </w:t>
-      </w:r>
-      <w:proofErr w:type="spellStart"/>
-      <w:r>
-        <w:rPr>
-          <w:strike/>
-        </w:rPr>
-        <w:t>scientific</w:t>
-      </w:r>
-      <w:proofErr w:type="spellEnd"/>
-      <w:r>
-        <w:rPr>
-          <w:strike/>
-        </w:rPr>
-        <w:t xml:space="preserve"> </w:t>
-      </w:r>
-      <w:proofErr w:type="spellStart"/>
-      <w:r>
-        <w:rPr>
-          <w:strike/>
-        </w:rPr>
-        <w:t>questions</w:t>
-      </w:r>
-      <w:proofErr w:type="spellEnd"/>
-      <w:r>
-        <w:rPr>
-          <w:strike/>
-        </w:rPr>
-        <w:t xml:space="preserve"> (?)</w:t>
+        <w:t>Inserire scientific questions (?)</w:t>
       </w:r>
       <w:r>
         <w:rPr>
@@ -552,21 +491,13 @@
         </w:numPr>
       </w:pPr>
       <w:r>
-        <w:t xml:space="preserve">Introduzione e </w:t>
-      </w:r>
-      <w:proofErr w:type="spellStart"/>
-      <w:r>
-        <w:t>r</w:t>
+        <w:t>Introduzione e r</w:t>
       </w:r>
       <w:r>
         <w:t>e</w:t>
       </w:r>
       <w:r>
-        <w:t>ferences</w:t>
-      </w:r>
-      <w:proofErr w:type="spellEnd"/>
-      <w:r>
-        <w:t xml:space="preserve"> finali</w:t>
+        <w:t>ferences finali</w:t>
       </w:r>
     </w:p>
     <w:p>
@@ -601,15 +532,7 @@
         </w:numPr>
       </w:pPr>
       <w:r>
-        <w:t>Da dove viene il dataset (</w:t>
-      </w:r>
-      <w:proofErr w:type="spellStart"/>
-      <w:r>
-        <w:t>Kaggle</w:t>
-      </w:r>
-      <w:proofErr w:type="spellEnd"/>
-      <w:r>
-        <w:t>)</w:t>
+        <w:t>Da dove viene il dataset (Kaggle)</w:t>
       </w:r>
     </w:p>
     <w:p>
@@ -868,15 +791,7 @@
         </w:numPr>
       </w:pPr>
       <w:r>
-        <w:t xml:space="preserve">Linee e colori: descrizione nella </w:t>
-      </w:r>
-      <w:proofErr w:type="spellStart"/>
-      <w:r>
-        <w:t>caption</w:t>
-      </w:r>
-      <w:proofErr w:type="spellEnd"/>
-      <w:r>
-        <w:t xml:space="preserve"> anche se viene troppo lunga</w:t>
+        <w:t>Linee e colori: descrizione nella caption anche se viene troppo lunga</w:t>
       </w:r>
       <w:r>
         <w:t>.</w:t>
@@ -891,21 +806,8 @@
         </w:numPr>
       </w:pPr>
       <w:r>
-        <w:t xml:space="preserve">Single nella legenda dei colori: vanno riportate nella </w:t>
-      </w:r>
-      <w:proofErr w:type="spellStart"/>
-      <w:r>
-        <w:t>caption</w:t>
-      </w:r>
-      <w:proofErr w:type="spellEnd"/>
-      <w:r>
-        <w:t xml:space="preserve"> -&gt; legenda nella </w:t>
-      </w:r>
-      <w:proofErr w:type="spellStart"/>
-      <w:r>
-        <w:t>caption</w:t>
-      </w:r>
-      <w:proofErr w:type="spellEnd"/>
+        <w:t>Single nella legenda dei colori: vanno riportate nella caption -&gt; legenda nella caption</w:t>
+      </w:r>
     </w:p>
     <w:p>
       <w:pPr>
@@ -916,40 +818,19 @@
         </w:numPr>
       </w:pPr>
       <w:r>
-        <w:t xml:space="preserve">Più immagini con </w:t>
-      </w:r>
-      <w:proofErr w:type="spellStart"/>
-      <w:r>
-        <w:t>caption</w:t>
-      </w:r>
-      <w:proofErr w:type="spellEnd"/>
-      <w:r>
-        <w:t xml:space="preserve"> </w:t>
-      </w:r>
-      <w:r>
-        <w:t xml:space="preserve">simili o uguali -&gt; “Si veda la </w:t>
-      </w:r>
-      <w:proofErr w:type="spellStart"/>
-      <w:r>
-        <w:t>caption</w:t>
-      </w:r>
-      <w:proofErr w:type="spellEnd"/>
-      <w:r>
-        <w:t xml:space="preserve"> dell’immagine x”</w:t>
-      </w:r>
-    </w:p>
-    <w:p>
-      <w:pPr>
-        <w:pStyle w:val="Paragrafoelenco"/>
-      </w:pPr>
-      <w:r>
-        <w:t xml:space="preserve">Non ripetere la stessa </w:t>
-      </w:r>
-      <w:proofErr w:type="spellStart"/>
-      <w:r>
-        <w:t>caption</w:t>
-      </w:r>
-      <w:proofErr w:type="spellEnd"/>
+        <w:t xml:space="preserve">Più immagini con caption </w:t>
+      </w:r>
+      <w:r>
+        <w:t>simili o uguali -&gt; “Si veda la caption dell’immagine x”</w:t>
+      </w:r>
+    </w:p>
+    <w:p>
+      <w:pPr>
+        <w:pStyle w:val="Paragrafoelenco"/>
+      </w:pPr>
+      <w:r>
+        <w:t>Non ripetere la stessa caption</w:t>
+      </w:r>
     </w:p>
     <w:p>
       <w:pPr>
@@ -960,15 +841,7 @@
         </w:numPr>
       </w:pPr>
       <w:r>
-        <w:t xml:space="preserve">Elementi grafici di un’immagine descritti nella </w:t>
-      </w:r>
-      <w:proofErr w:type="spellStart"/>
-      <w:r>
-        <w:t>caption</w:t>
-      </w:r>
-      <w:proofErr w:type="spellEnd"/>
-      <w:r>
-        <w:t xml:space="preserve"> (IMPORTANTE)</w:t>
+        <w:t>Elementi grafici di un’immagine descritti nella caption (IMPORTANTE)</w:t>
       </w:r>
     </w:p>
     <w:p>
@@ -1032,49 +905,7 @@
         <w:rPr>
           <w:strike/>
         </w:rPr>
-        <w:t xml:space="preserve"> -&gt; </w:t>
-      </w:r>
-      <w:proofErr w:type="spellStart"/>
-      <w:r>
-        <w:rPr>
-          <w:strike/>
-        </w:rPr>
-        <w:t>empirical</w:t>
-      </w:r>
-      <w:proofErr w:type="spellEnd"/>
-      <w:r>
-        <w:rPr>
-          <w:strike/>
-        </w:rPr>
-        <w:t xml:space="preserve"> </w:t>
-      </w:r>
-      <w:proofErr w:type="spellStart"/>
-      <w:r>
-        <w:rPr>
-          <w:strike/>
-        </w:rPr>
-        <w:t>distributions</w:t>
-      </w:r>
-      <w:proofErr w:type="spellEnd"/>
-      <w:r>
-        <w:rPr>
-          <w:strike/>
-        </w:rPr>
-        <w:t xml:space="preserve"> / </w:t>
-      </w:r>
-      <w:proofErr w:type="spellStart"/>
-      <w:r>
-        <w:rPr>
-          <w:strike/>
-        </w:rPr>
-        <w:t>histograms</w:t>
-      </w:r>
-      <w:proofErr w:type="spellEnd"/>
-      <w:r>
-        <w:rPr>
-          <w:strike/>
-        </w:rPr>
-        <w:t xml:space="preserve"> </w:t>
+        <w:t xml:space="preserve"> -&gt; empirical distributions / histograms </w:t>
       </w:r>
     </w:p>
     <w:p>
@@ -1112,21 +943,7 @@
         <w:rPr>
           <w:strike/>
         </w:rPr>
-        <w:t xml:space="preserve">Grafici di alberi </w:t>
-      </w:r>
-      <w:proofErr w:type="spellStart"/>
-      <w:r>
-        <w:rPr>
-          <w:strike/>
-        </w:rPr>
-        <w:t>unpruned</w:t>
-      </w:r>
-      <w:proofErr w:type="spellEnd"/>
-      <w:r>
-        <w:rPr>
-          <w:strike/>
-        </w:rPr>
-        <w:t>: o senza label o non si mette</w:t>
+        <w:t>Grafici di alberi unpruned: o senza label o non si mette</w:t>
       </w:r>
       <w:r>
         <w:rPr>
@@ -1198,13 +1015,8 @@
       </w:r>
     </w:p>
     <w:p>
-      <w:proofErr w:type="spellStart"/>
-      <w:r>
-        <w:t>Screenshot</w:t>
-      </w:r>
-      <w:proofErr w:type="spellEnd"/>
-      <w:r>
-        <w:t>:</w:t>
+      <w:r>
+        <w:t>Screenshot:</w:t>
       </w:r>
     </w:p>
     <w:p>
@@ -1298,13 +1110,8 @@
           <w:numId w:val="2"/>
         </w:numPr>
       </w:pPr>
-      <w:proofErr w:type="spellStart"/>
-      <w:r>
-        <w:t>Fit_lm</w:t>
-      </w:r>
-      <w:proofErr w:type="spellEnd"/>
-      <w:r>
-        <w:t xml:space="preserve"> &lt;- lm(…) si possono </w:t>
+      <w:r>
+        <w:t xml:space="preserve">Fit_lm &lt;- lm(…) si possono </w:t>
       </w:r>
       <w:r>
         <w:t>riportare sopra il risultato di R.</w:t>
@@ -1474,6 +1281,7 @@
         <w:rPr>
           <w:strike/>
         </w:rPr>
+        <w:lastRenderedPageBreak/>
         <w:t xml:space="preserve">Aggiungere bibliografia se si fa riferimento a dei documenti </w:t>
       </w:r>
       <w:r>
@@ -1509,21 +1317,7 @@
         <w:rPr>
           <w:strike/>
         </w:rPr>
-        <w:t xml:space="preserve">Al repository </w:t>
-      </w:r>
-      <w:proofErr w:type="spellStart"/>
-      <w:r>
-        <w:rPr>
-          <w:strike/>
-        </w:rPr>
-        <w:t>github</w:t>
-      </w:r>
-      <w:proofErr w:type="spellEnd"/>
-      <w:r>
-        <w:rPr>
-          <w:strike/>
-        </w:rPr>
-        <w:t xml:space="preserve"> (?)</w:t>
+        <w:t>Al repository github (?)</w:t>
       </w:r>
     </w:p>
     <w:p>
@@ -1622,21 +1416,12 @@
           <w:lang w:val="en-GB"/>
         </w:rPr>
       </w:pPr>
-      <w:proofErr w:type="spellStart"/>
       <w:r>
         <w:rPr>
           <w:strike/>
           <w:lang w:val="en-GB"/>
         </w:rPr>
-        <w:t>Termine</w:t>
-      </w:r>
-      <w:proofErr w:type="spellEnd"/>
-      <w:r>
-        <w:rPr>
-          <w:strike/>
-          <w:lang w:val="en-GB"/>
-        </w:rPr>
-        <w:t xml:space="preserve"> feature ok in statistical learning</w:t>
+        <w:t>Termine feature ok in statistical learning</w:t>
       </w:r>
     </w:p>
     <w:p>
@@ -1672,21 +1457,7 @@
         <w:rPr>
           <w:strike/>
         </w:rPr>
-        <w:t xml:space="preserve">Nome regressore non va scritto senza dire cosa è -&gt; games </w:t>
-      </w:r>
-      <w:proofErr w:type="spellStart"/>
-      <w:r>
-        <w:rPr>
-          <w:strike/>
-        </w:rPr>
-        <w:t>played</w:t>
-      </w:r>
-      <w:proofErr w:type="spellEnd"/>
-      <w:r>
-        <w:rPr>
-          <w:strike/>
-        </w:rPr>
-        <w:t xml:space="preserve"> (“GP”)</w:t>
+        <w:t>Nome regressore non va scritto senza dire cosa è -&gt; games played (“GP”)</w:t>
       </w:r>
     </w:p>
     <w:p>
@@ -1719,42 +1490,12 @@
           <w:strike/>
         </w:rPr>
       </w:pPr>
-      <w:proofErr w:type="spellStart"/>
-      <w:r>
-        <w:rPr>
-          <w:strike/>
-        </w:rPr>
-        <w:t>Columns</w:t>
-      </w:r>
-      <w:proofErr w:type="spellEnd"/>
-      <w:r>
-        <w:rPr>
-          <w:strike/>
-        </w:rPr>
-        <w:t xml:space="preserve"> </w:t>
-      </w:r>
-      <w:proofErr w:type="spellStart"/>
-      <w:r>
-        <w:rPr>
-          <w:strike/>
-        </w:rPr>
-        <w:t>selection</w:t>
-      </w:r>
-      <w:proofErr w:type="spellEnd"/>
-      <w:r>
-        <w:rPr>
-          <w:strike/>
-        </w:rPr>
-        <w:t xml:space="preserve">, non </w:t>
-      </w:r>
-      <w:proofErr w:type="spellStart"/>
-      <w:r>
-        <w:rPr>
-          <w:strike/>
-        </w:rPr>
-        <w:t>cancellation</w:t>
-      </w:r>
-      <w:proofErr w:type="spellEnd"/>
+      <w:r>
+        <w:rPr>
+          <w:strike/>
+        </w:rPr>
+        <w:t>Columns selection, non cancellation</w:t>
+      </w:r>
     </w:p>
     <w:p>
       <w:r>
@@ -1782,15 +1523,7 @@
         </w:numPr>
       </w:pPr>
       <w:r>
-        <w:t xml:space="preserve">Ingrandire immagine e allungare </w:t>
-      </w:r>
-      <w:proofErr w:type="spellStart"/>
-      <w:r>
-        <w:t>caption</w:t>
-      </w:r>
-      <w:proofErr w:type="spellEnd"/>
-      <w:r>
-        <w:t xml:space="preserve"> dell’immagine della correlazione</w:t>
+        <w:t>Ingrandire immagine e allungare caption dell’immagine della correlazione</w:t>
       </w:r>
     </w:p>
     <w:p>
@@ -1822,50 +1555,26 @@
           <w:strike/>
         </w:rPr>
       </w:pPr>
-      <w:proofErr w:type="spellStart"/>
-      <w:r>
-        <w:rPr>
-          <w:strike/>
-        </w:rPr>
-        <w:t>Screenshots</w:t>
-      </w:r>
-      <w:proofErr w:type="spellEnd"/>
-      <w:r>
-        <w:rPr>
-          <w:strike/>
-        </w:rPr>
-        <w:t xml:space="preserve"> con sfondo nero -&gt; diventare tabelle (cifre decimali)</w:t>
-      </w:r>
-    </w:p>
-    <w:p>
-      <w:pPr>
-        <w:pStyle w:val="Paragrafoelenco"/>
-        <w:numPr>
-          <w:ilvl w:val="0"/>
-          <w:numId w:val="4"/>
-        </w:numPr>
-      </w:pPr>
-      <w:r>
-        <w:t xml:space="preserve">A, b, c in </w:t>
-      </w:r>
-      <w:proofErr w:type="spellStart"/>
-      <w:r>
-        <w:t>subplot</w:t>
-      </w:r>
-      <w:proofErr w:type="spellEnd"/>
-      <w:r>
-        <w:t xml:space="preserve"> vanno</w:t>
-      </w:r>
-      <w:r>
-        <w:t xml:space="preserve"> descritti nella </w:t>
-      </w:r>
-      <w:proofErr w:type="spellStart"/>
-      <w:r>
-        <w:t>caption</w:t>
-      </w:r>
-      <w:proofErr w:type="spellEnd"/>
-      <w:r>
-        <w:t xml:space="preserve"> della figura (esempio: figura 4)</w:t>
+      <w:r>
+        <w:rPr>
+          <w:strike/>
+        </w:rPr>
+        <w:t>Screenshots con sfondo nero -&gt; diventare tabelle (cifre decimali)</w:t>
+      </w:r>
+    </w:p>
+    <w:p>
+      <w:pPr>
+        <w:pStyle w:val="Paragrafoelenco"/>
+        <w:numPr>
+          <w:ilvl w:val="0"/>
+          <w:numId w:val="4"/>
+        </w:numPr>
+      </w:pPr>
+      <w:r>
+        <w:t>A, b, c in subplot vanno</w:t>
+      </w:r>
+      <w:r>
+        <w:t xml:space="preserve"> descritti nella caption della figura (esempio: figura 4)</w:t>
       </w:r>
     </w:p>
     <w:p>
@@ -1986,16 +1695,8 @@
         <w:rPr>
           <w:strike/>
         </w:rPr>
-        <w:t xml:space="preserve">Provare </w:t>
-      </w:r>
-      <w:proofErr w:type="spellStart"/>
-      <w:r>
-        <w:rPr>
-          <w:strike/>
-        </w:rPr>
-        <w:t>svm</w:t>
-      </w:r>
-      <w:proofErr w:type="spellEnd"/>
+        <w:t>Provare svm</w:t>
+      </w:r>
     </w:p>
     <w:p/>
     <w:p>
@@ -2054,93 +1755,43 @@
         <w:rPr>
           <w:strike/>
         </w:rPr>
-        <w:t xml:space="preserve">Scientific </w:t>
-      </w:r>
-      <w:proofErr w:type="spellStart"/>
-      <w:r>
-        <w:rPr>
-          <w:strike/>
-        </w:rPr>
-        <w:t>questions</w:t>
-      </w:r>
-      <w:proofErr w:type="spellEnd"/>
-      <w:r>
-        <w:rPr>
-          <w:strike/>
-        </w:rPr>
-        <w:t xml:space="preserve"> nell’introduzione</w:t>
-      </w:r>
-    </w:p>
-    <w:p>
-      <w:pPr>
-        <w:pStyle w:val="Paragrafoelenco"/>
-        <w:numPr>
-          <w:ilvl w:val="0"/>
-          <w:numId w:val="4"/>
-        </w:numPr>
-        <w:rPr>
-          <w:strike/>
-        </w:rPr>
-      </w:pPr>
-      <w:r>
-        <w:rPr>
-          <w:strike/>
-        </w:rPr>
-        <w:t xml:space="preserve">Positive </w:t>
-      </w:r>
-      <w:proofErr w:type="spellStart"/>
-      <w:r>
-        <w:rPr>
-          <w:strike/>
-        </w:rPr>
-        <w:t>variables</w:t>
-      </w:r>
-      <w:proofErr w:type="spellEnd"/>
-      <w:r>
-        <w:rPr>
-          <w:strike/>
-        </w:rPr>
-        <w:t xml:space="preserve"> nell’introduzione</w:t>
-      </w:r>
-    </w:p>
-    <w:p>
-      <w:pPr>
-        <w:pStyle w:val="Paragrafoelenco"/>
-        <w:numPr>
-          <w:ilvl w:val="0"/>
-          <w:numId w:val="4"/>
-        </w:numPr>
-        <w:rPr>
-          <w:strike/>
-        </w:rPr>
-      </w:pPr>
-      <w:proofErr w:type="spellStart"/>
-      <w:r>
-        <w:rPr>
-          <w:strike/>
-        </w:rPr>
-        <w:t>Variable</w:t>
-      </w:r>
-      <w:proofErr w:type="spellEnd"/>
-      <w:r>
-        <w:rPr>
-          <w:strike/>
-        </w:rPr>
-        <w:t xml:space="preserve"> e non </w:t>
-      </w:r>
-      <w:proofErr w:type="spellStart"/>
-      <w:r>
-        <w:rPr>
-          <w:strike/>
-        </w:rPr>
-        <w:t>coefficient</w:t>
-      </w:r>
-      <w:proofErr w:type="spellEnd"/>
-      <w:r>
-        <w:rPr>
-          <w:strike/>
-        </w:rPr>
-        <w:t xml:space="preserve"> nei nomi delle tabelle</w:t>
+        <w:t>Scientific questions nell’introduzione</w:t>
+      </w:r>
+    </w:p>
+    <w:p>
+      <w:pPr>
+        <w:pStyle w:val="Paragrafoelenco"/>
+        <w:numPr>
+          <w:ilvl w:val="0"/>
+          <w:numId w:val="4"/>
+        </w:numPr>
+        <w:rPr>
+          <w:strike/>
+        </w:rPr>
+      </w:pPr>
+      <w:r>
+        <w:rPr>
+          <w:strike/>
+        </w:rPr>
+        <w:t>Positive variables nell’introduzione</w:t>
+      </w:r>
+    </w:p>
+    <w:p>
+      <w:pPr>
+        <w:pStyle w:val="Paragrafoelenco"/>
+        <w:numPr>
+          <w:ilvl w:val="0"/>
+          <w:numId w:val="4"/>
+        </w:numPr>
+        <w:rPr>
+          <w:strike/>
+        </w:rPr>
+      </w:pPr>
+      <w:r>
+        <w:rPr>
+          <w:strike/>
+        </w:rPr>
+        <w:t>Variable e non coefficient nei nomi delle tabelle</w:t>
       </w:r>
       <w:r>
         <w:rPr>
@@ -2164,35 +1815,7 @@
         <w:rPr>
           <w:strike/>
         </w:rPr>
-        <w:t xml:space="preserve">Sistemare </w:t>
-      </w:r>
-      <w:proofErr w:type="spellStart"/>
-      <w:r>
-        <w:rPr>
-          <w:strike/>
-        </w:rPr>
-        <w:t>ref</w:t>
-      </w:r>
-      <w:proofErr w:type="spellEnd"/>
-      <w:r>
-        <w:rPr>
-          <w:strike/>
-        </w:rPr>
-        <w:t xml:space="preserve"> a </w:t>
-      </w:r>
-      <w:proofErr w:type="spellStart"/>
-      <w:r>
-        <w:rPr>
-          <w:strike/>
-        </w:rPr>
-        <w:t>table</w:t>
-      </w:r>
-      <w:proofErr w:type="spellEnd"/>
-      <w:r>
-        <w:rPr>
-          <w:strike/>
-        </w:rPr>
-        <w:t xml:space="preserve"> nel codice</w:t>
+        <w:t>Sistemare ref a table nel codice</w:t>
       </w:r>
       <w:r>
         <w:rPr>
@@ -2244,8 +1867,14 @@
           <w:ilvl w:val="0"/>
           <w:numId w:val="4"/>
         </w:numPr>
-      </w:pPr>
-      <w:r>
+        <w:rPr>
+          <w:strike/>
+        </w:rPr>
+      </w:pPr>
+      <w:r>
+        <w:rPr>
+          <w:strike/>
+        </w:rPr>
         <w:t>2 cifre decimali ovunque con “e-…”(W)</w:t>
       </w:r>
     </w:p>
@@ -2256,27 +1885,44 @@
           <w:ilvl w:val="0"/>
           <w:numId w:val="4"/>
         </w:numPr>
-      </w:pPr>
-      <w:proofErr w:type="spellStart"/>
-      <w:r>
-        <w:t>Backward</w:t>
-      </w:r>
-      <w:proofErr w:type="spellEnd"/>
-      <w:r>
-        <w:t xml:space="preserve"> cambia qualcosa?</w:t>
-      </w:r>
-      <w:r>
-        <w:t xml:space="preserve"> Mettere in </w:t>
-      </w:r>
-      <w:proofErr w:type="spellStart"/>
-      <w:r>
-        <w:t>appedix</w:t>
-      </w:r>
-      <w:proofErr w:type="spellEnd"/>
-      <w:r>
-        <w:t xml:space="preserve"> </w:t>
-      </w:r>
-      <w:r>
+        <w:rPr>
+          <w:strike/>
+        </w:rPr>
+      </w:pPr>
+      <w:r>
+        <w:rPr>
+          <w:strike/>
+        </w:rPr>
+        <w:t>Backward cambia qualcosa?</w:t>
+      </w:r>
+      <w:r>
+        <w:rPr>
+          <w:strike/>
+        </w:rPr>
+        <w:t xml:space="preserve"> Mettere in appedix (W)</w:t>
+      </w:r>
+    </w:p>
+    <w:p>
+      <w:pPr>
+        <w:pStyle w:val="Paragrafoelenco"/>
+        <w:numPr>
+          <w:ilvl w:val="0"/>
+          <w:numId w:val="4"/>
+        </w:numPr>
+        <w:rPr>
+          <w:strike/>
+        </w:rPr>
+      </w:pPr>
+      <w:r>
+        <w:rPr>
+          <w:strike/>
+        </w:rPr>
+        <w:t>Appendice modelli iniziali</w:t>
+      </w:r>
+      <w:r>
+        <w:rPr>
+          <w:strike/>
+        </w:rPr>
         <w:t>(W)</w:t>
       </w:r>
     </w:p>
@@ -2289,7 +1935,19 @@
         </w:numPr>
       </w:pPr>
       <w:r>
-        <w:t>Appendice modelli iniziali</w:t>
+        <w:t>Aggiungere equazione alle tabelle</w:t>
+      </w:r>
+    </w:p>
+    <w:p>
+      <w:pPr>
+        <w:pStyle w:val="Paragrafoelenco"/>
+        <w:numPr>
+          <w:ilvl w:val="0"/>
+          <w:numId w:val="4"/>
+        </w:numPr>
+      </w:pPr>
+      <w:r>
+        <w:t>Variazioni % R^2</w:t>
       </w:r>
       <w:r>
         <w:t>(W)</w:t>
@@ -2302,9 +1960,24 @@
           <w:ilvl w:val="0"/>
           <w:numId w:val="4"/>
         </w:numPr>
-      </w:pPr>
-      <w:r>
-        <w:t>Variazioni % R^2</w:t>
+        <w:rPr>
+          <w:strike/>
+        </w:rPr>
+      </w:pPr>
+      <w:r>
+        <w:t>Variazioni % MissErrRate(?)</w:t>
+      </w:r>
+    </w:p>
+    <w:p>
+      <w:pPr>
+        <w:pStyle w:val="Paragrafoelenco"/>
+        <w:numPr>
+          <w:ilvl w:val="0"/>
+          <w:numId w:val="4"/>
+        </w:numPr>
+      </w:pPr>
+      <w:r>
+        <w:t>Rispondere nella conclusione</w:t>
       </w:r>
       <w:r>
         <w:t>(W)</w:t>
@@ -2317,55 +1990,9 @@
           <w:ilvl w:val="0"/>
           <w:numId w:val="4"/>
         </w:numPr>
-        <w:rPr>
-          <w:strike/>
-        </w:rPr>
-      </w:pPr>
-      <w:r>
-        <w:t xml:space="preserve">Variazioni % </w:t>
-      </w:r>
-      <w:proofErr w:type="spellStart"/>
-      <w:r>
-        <w:t>MissErrRate</w:t>
-      </w:r>
-      <w:proofErr w:type="spellEnd"/>
-      <w:r>
-        <w:t>(?)</w:t>
-      </w:r>
-    </w:p>
-    <w:p>
-      <w:pPr>
-        <w:pStyle w:val="Paragrafoelenco"/>
-        <w:numPr>
-          <w:ilvl w:val="0"/>
-          <w:numId w:val="4"/>
-        </w:numPr>
-      </w:pPr>
-      <w:r>
-        <w:t>Rispondere nella conclusione</w:t>
-      </w:r>
-      <w:r>
-        <w:t>(W)</w:t>
-      </w:r>
-    </w:p>
-    <w:p>
-      <w:pPr>
-        <w:pStyle w:val="Paragrafoelenco"/>
-        <w:numPr>
-          <w:ilvl w:val="0"/>
-          <w:numId w:val="4"/>
-        </w:numPr>
-      </w:pPr>
-      <w:r>
-        <w:t xml:space="preserve">Figure -&gt; titolo, </w:t>
-      </w:r>
-      <w:proofErr w:type="spellStart"/>
-      <w:r>
-        <w:t>axis</w:t>
-      </w:r>
-      <w:proofErr w:type="spellEnd"/>
-      <w:r>
-        <w:t xml:space="preserve"> labels, controllare font</w:t>
+      </w:pPr>
+      <w:r>
+        <w:t>Figure -&gt; titolo, axis labels, controllare font</w:t>
       </w:r>
     </w:p>
     <w:p>
@@ -2390,6 +2017,18 @@
       </w:pPr>
       <w:r>
         <w:t>Istogrammi 2 classi</w:t>
+      </w:r>
+    </w:p>
+    <w:p>
+      <w:pPr>
+        <w:pStyle w:val="Paragrafoelenco"/>
+        <w:numPr>
+          <w:ilvl w:val="0"/>
+          <w:numId w:val="4"/>
+        </w:numPr>
+      </w:pPr>
+      <w:r>
+        <w:t>Sistemare tutte le caption</w:t>
       </w:r>
     </w:p>
     <w:p/>
@@ -2410,7 +2049,7 @@
 </file>
 
 <file path=word/numbering.xml><?xml version="1.0" encoding="utf-8"?>
-<w:numbering xmlns:wpc="http://schemas.microsoft.com/office/word/2010/wordprocessingCanvas" xmlns:cx="http://schemas.microsoft.com/office/drawing/2014/chartex" xmlns:cx1="http://schemas.microsoft.com/office/drawing/2015/9/8/chartex" xmlns:cx2="http://schemas.microsoft.com/office/drawing/2015/10/21/chartex" xmlns:cx3="http://schemas.microsoft.com/office/drawing/2016/5/9/chartex" xmlns:cx4="http://schemas.microsoft.com/office/drawing/2016/5/10/chartex" xmlns:cx5="http://schemas.microsoft.com/office/drawing/2016/5/11/chartex" xmlns:cx6="http://schemas.microsoft.com/office/drawing/2016/5/12/chartex" xmlns:cx7="http://schemas.microsoft.com/office/drawing/2016/5/13/chartex" xmlns:cx8="http://schemas.microsoft.com/office/drawing/2016/5/14/chartex" xmlns:mc="http://schemas.openxmlformats.org/markup-compatibility/2006" xmlns:aink="http://schemas.microsoft.com/office/drawing/2016/ink" xmlns:am3d="http://schemas.microsoft.com/office/drawing/2017/model3d" xmlns:o="urn:schemas-microsoft-com:office:office" xmlns:oel="http://schemas.microsoft.com/office/2019/extlst" xmlns:r="http://schemas.openxmlformats.org/officeDocument/2006/relationships" xmlns:m="http://schemas.openxmlformats.org/officeDocument/2006/math" xmlns:v="urn:schemas-microsoft-com:vml" xmlns:wp14="http://schemas.microsoft.com/office/word/2010/wordprocessingDrawing" xmlns:wp="http://schemas.openxmlformats.org/drawingml/2006/wordprocessingDrawing" xmlns:w10="urn:schemas-microsoft-com:office:word" xmlns:w="http://schemas.openxmlformats.org/wordprocessingml/2006/main" xmlns:w14="http://schemas.microsoft.com/office/word/2010/wordml" xmlns:w15="http://schemas.microsoft.com/office/word/2012/wordml" xmlns:w16cex="http://schemas.microsoft.com/office/word/2018/wordml/cex" xmlns:w16cid="http://schemas.microsoft.com/office/word/2016/wordml/cid" xmlns:w16="http://schemas.microsoft.com/office/word/2018/wordml" xmlns:w16du="http://schemas.microsoft.com/office/word/2023/wordml/word16du" xmlns:w16sdtdh="http://schemas.microsoft.com/office/word/2020/wordml/sdtdatahash" xmlns:w16se="http://schemas.microsoft.com/office/word/2015/wordml/symex" xmlns:wpg="http://schemas.microsoft.com/office/word/2010/wordprocessingGroup" xmlns:wpi="http://schemas.microsoft.com/office/word/2010/wordprocessingInk" xmlns:wne="http://schemas.microsoft.com/office/word/2006/wordml" xmlns:wps="http://schemas.microsoft.com/office/word/2010/wordprocessingShape" mc:Ignorable="w14 w15 w16se w16cid w16 w16cex w16sdtdh wp14">
+<w:numbering xmlns:wpc="http://schemas.microsoft.com/office/word/2010/wordprocessingCanvas" xmlns:cx="http://schemas.microsoft.com/office/drawing/2014/chartex" xmlns:cx1="http://schemas.microsoft.com/office/drawing/2015/9/8/chartex" xmlns:cx2="http://schemas.microsoft.com/office/drawing/2015/10/21/chartex" xmlns:cx3="http://schemas.microsoft.com/office/drawing/2016/5/9/chartex" xmlns:cx4="http://schemas.microsoft.com/office/drawing/2016/5/10/chartex" xmlns:cx5="http://schemas.microsoft.com/office/drawing/2016/5/11/chartex" xmlns:cx6="http://schemas.microsoft.com/office/drawing/2016/5/12/chartex" xmlns:cx7="http://schemas.microsoft.com/office/drawing/2016/5/13/chartex" xmlns:cx8="http://schemas.microsoft.com/office/drawing/2016/5/14/chartex" xmlns:mc="http://schemas.openxmlformats.org/markup-compatibility/2006" xmlns:aink="http://schemas.microsoft.com/office/drawing/2016/ink" xmlns:am3d="http://schemas.microsoft.com/office/drawing/2017/model3d" xmlns:o="urn:schemas-microsoft-com:office:office" xmlns:oel="http://schemas.microsoft.com/office/2019/extlst" xmlns:r="http://schemas.openxmlformats.org/officeDocument/2006/relationships" xmlns:m="http://schemas.openxmlformats.org/officeDocument/2006/math" xmlns:v="urn:schemas-microsoft-com:vml" xmlns:wp14="http://schemas.microsoft.com/office/word/2010/wordprocessingDrawing" xmlns:wp="http://schemas.openxmlformats.org/drawingml/2006/wordprocessingDrawing" xmlns:w10="urn:schemas-microsoft-com:office:word" xmlns:w="http://schemas.openxmlformats.org/wordprocessingml/2006/main" xmlns:w14="http://schemas.microsoft.com/office/word/2010/wordml" xmlns:w15="http://schemas.microsoft.com/office/word/2012/wordml" xmlns:w16cex="http://schemas.microsoft.com/office/word/2018/wordml/cex" xmlns:w16cid="http://schemas.microsoft.com/office/word/2016/wordml/cid" xmlns:w16="http://schemas.microsoft.com/office/word/2018/wordml" xmlns:w16sdtdh="http://schemas.microsoft.com/office/word/2020/wordml/sdtdatahash" xmlns:w16se="http://schemas.microsoft.com/office/word/2015/wordml/symex" xmlns:wpg="http://schemas.microsoft.com/office/word/2010/wordprocessingGroup" xmlns:wpi="http://schemas.microsoft.com/office/word/2010/wordprocessingInk" xmlns:wne="http://schemas.microsoft.com/office/word/2006/wordml" xmlns:wps="http://schemas.microsoft.com/office/word/2010/wordprocessingShape" mc:Ignorable="w14 w15 w16se w16cid w16 w16cex w16sdtdh wp14">
   <w:abstractNum w:abstractNumId="0" w15:restartNumberingAfterBreak="0">
     <w:nsid w:val="025761CF"/>
     <w:multiLevelType w:val="hybridMultilevel"/>

</xml_diff>

<commit_message>
comparison in the conclusion and answer to scientific questions
</commit_message>
<xml_diff>
--- a/reports/Comments.docx
+++ b/reports/Comments.docx
@@ -34,8 +34,13 @@
         </w:numPr>
       </w:pPr>
       <w:r>
-        <w:t>Uniformità di grafici e caption</w:t>
-      </w:r>
+        <w:t xml:space="preserve">Uniformità di grafici e </w:t>
+      </w:r>
+      <w:proofErr w:type="spellStart"/>
+      <w:r>
+        <w:t>caption</w:t>
+      </w:r>
+      <w:proofErr w:type="spellEnd"/>
       <w:r>
         <w:t xml:space="preserve"> in tutto il report</w:t>
       </w:r>
@@ -162,7 +167,35 @@
         <w:rPr>
           <w:strike/>
         </w:rPr>
-        <w:t xml:space="preserve"> (un gruppo ha fatto apici_chiusi … apici_chiusi)</w:t>
+        <w:t xml:space="preserve"> (un gruppo ha fatto </w:t>
+      </w:r>
+      <w:proofErr w:type="spellStart"/>
+      <w:r>
+        <w:rPr>
+          <w:strike/>
+        </w:rPr>
+        <w:t>apici_chiusi</w:t>
+      </w:r>
+      <w:proofErr w:type="spellEnd"/>
+      <w:r>
+        <w:rPr>
+          <w:strike/>
+        </w:rPr>
+        <w:t xml:space="preserve"> … </w:t>
+      </w:r>
+      <w:proofErr w:type="spellStart"/>
+      <w:r>
+        <w:rPr>
+          <w:strike/>
+        </w:rPr>
+        <w:t>apici_chiusi</w:t>
+      </w:r>
+      <w:proofErr w:type="spellEnd"/>
+      <w:r>
+        <w:rPr>
+          <w:strike/>
+        </w:rPr>
+        <w:t>)</w:t>
       </w:r>
     </w:p>
     <w:p>
@@ -234,7 +267,35 @@
         <w:rPr>
           <w:strike/>
         </w:rPr>
-        <w:t>Inserire scientific questions (?)</w:t>
+        <w:t xml:space="preserve">Inserire </w:t>
+      </w:r>
+      <w:proofErr w:type="spellStart"/>
+      <w:r>
+        <w:rPr>
+          <w:strike/>
+        </w:rPr>
+        <w:t>scientific</w:t>
+      </w:r>
+      <w:proofErr w:type="spellEnd"/>
+      <w:r>
+        <w:rPr>
+          <w:strike/>
+        </w:rPr>
+        <w:t xml:space="preserve"> </w:t>
+      </w:r>
+      <w:proofErr w:type="spellStart"/>
+      <w:r>
+        <w:rPr>
+          <w:strike/>
+        </w:rPr>
+        <w:t>questions</w:t>
+      </w:r>
+      <w:proofErr w:type="spellEnd"/>
+      <w:r>
+        <w:rPr>
+          <w:strike/>
+        </w:rPr>
+        <w:t xml:space="preserve"> (?)</w:t>
       </w:r>
       <w:r>
         <w:rPr>
@@ -320,25 +381,53 @@
         <w:rPr>
           <w:strike/>
         </w:rPr>
-        <w:t>Meglio variabile, regressore, …</w:t>
-      </w:r>
-    </w:p>
-    <w:p>
-      <w:pPr>
-        <w:pStyle w:val="Paragrafoelenco"/>
-        <w:numPr>
-          <w:ilvl w:val="0"/>
-          <w:numId w:val="4"/>
-        </w:numPr>
-        <w:rPr>
-          <w:strike/>
-        </w:rPr>
-      </w:pPr>
-      <w:r>
-        <w:rPr>
-          <w:strike/>
-        </w:rPr>
-        <w:t>Allineate al centro solo immagini, tabelle e equazioni.</w:t>
+        <w:t xml:space="preserve">Meglio variabile, </w:t>
+      </w:r>
+      <w:proofErr w:type="spellStart"/>
+      <w:r>
+        <w:rPr>
+          <w:strike/>
+        </w:rPr>
+        <w:t>regressore</w:t>
+      </w:r>
+      <w:proofErr w:type="spellEnd"/>
+      <w:r>
+        <w:rPr>
+          <w:strike/>
+        </w:rPr>
+        <w:t>, …</w:t>
+      </w:r>
+    </w:p>
+    <w:p>
+      <w:pPr>
+        <w:pStyle w:val="Paragrafoelenco"/>
+        <w:numPr>
+          <w:ilvl w:val="0"/>
+          <w:numId w:val="4"/>
+        </w:numPr>
+        <w:rPr>
+          <w:strike/>
+        </w:rPr>
+      </w:pPr>
+      <w:r>
+        <w:rPr>
+          <w:strike/>
+        </w:rPr>
+        <w:t xml:space="preserve">Allineate al centro solo immagini, tabelle </w:t>
+      </w:r>
+      <w:proofErr w:type="gramStart"/>
+      <w:r>
+        <w:rPr>
+          <w:strike/>
+        </w:rPr>
+        <w:t>e</w:t>
+      </w:r>
+      <w:proofErr w:type="gramEnd"/>
+      <w:r>
+        <w:rPr>
+          <w:strike/>
+        </w:rPr>
+        <w:t xml:space="preserve"> equazioni.</w:t>
       </w:r>
     </w:p>
     <w:p>
@@ -370,7 +459,21 @@
         <w:rPr>
           <w:strike/>
         </w:rPr>
-        <w:t>Introducendo una variabile in un certo modo deve rimanere lo stesso in tutto il report (grassetto, corsivo,…)</w:t>
+        <w:t xml:space="preserve">Introducendo una variabile in un certo modo deve rimanere lo stesso in tutto il report (grassetto, </w:t>
+      </w:r>
+      <w:proofErr w:type="gramStart"/>
+      <w:r>
+        <w:rPr>
+          <w:strike/>
+        </w:rPr>
+        <w:t>corsivo,…</w:t>
+      </w:r>
+      <w:proofErr w:type="gramEnd"/>
+      <w:r>
+        <w:rPr>
+          <w:strike/>
+        </w:rPr>
+        <w:t>)</w:t>
       </w:r>
     </w:p>
     <w:p>
@@ -491,13 +594,21 @@
         </w:numPr>
       </w:pPr>
       <w:r>
-        <w:t>Introduzione e r</w:t>
+        <w:t xml:space="preserve">Introduzione e </w:t>
+      </w:r>
+      <w:proofErr w:type="spellStart"/>
+      <w:r>
+        <w:t>r</w:t>
       </w:r>
       <w:r>
         <w:t>e</w:t>
       </w:r>
       <w:r>
-        <w:t>ferences finali</w:t>
+        <w:t>ferences</w:t>
+      </w:r>
+      <w:proofErr w:type="spellEnd"/>
+      <w:r>
+        <w:t xml:space="preserve"> finali</w:t>
       </w:r>
     </w:p>
     <w:p>
@@ -532,7 +643,15 @@
         </w:numPr>
       </w:pPr>
       <w:r>
-        <w:t>Da dove viene il dataset (Kaggle)</w:t>
+        <w:t>Da dove viene il dataset (</w:t>
+      </w:r>
+      <w:proofErr w:type="spellStart"/>
+      <w:r>
+        <w:t>Kaggle</w:t>
+      </w:r>
+      <w:proofErr w:type="spellEnd"/>
+      <w:r>
+        <w:t>)</w:t>
       </w:r>
     </w:p>
     <w:p>
@@ -614,8 +733,13 @@
           <w:numId w:val="2"/>
         </w:numPr>
       </w:pPr>
-      <w:r>
-        <w:t>No troppi decimali, ma vanno rispettati in ogni cella della tabella</w:t>
+      <w:proofErr w:type="gramStart"/>
+      <w:r>
+        <w:t>No</w:t>
+      </w:r>
+      <w:proofErr w:type="gramEnd"/>
+      <w:r>
+        <w:t xml:space="preserve"> troppi decimali, ma vanno rispettati in ogni cella della tabella</w:t>
       </w:r>
     </w:p>
     <w:p>
@@ -791,7 +915,15 @@
         </w:numPr>
       </w:pPr>
       <w:r>
-        <w:t>Linee e colori: descrizione nella caption anche se viene troppo lunga</w:t>
+        <w:t xml:space="preserve">Linee e colori: descrizione nella </w:t>
+      </w:r>
+      <w:proofErr w:type="spellStart"/>
+      <w:r>
+        <w:t>caption</w:t>
+      </w:r>
+      <w:proofErr w:type="spellEnd"/>
+      <w:r>
+        <w:t xml:space="preserve"> anche se viene troppo lunga</w:t>
       </w:r>
       <w:r>
         <w:t>.</w:t>
@@ -806,8 +938,21 @@
         </w:numPr>
       </w:pPr>
       <w:r>
-        <w:t>Single nella legenda dei colori: vanno riportate nella caption -&gt; legenda nella caption</w:t>
-      </w:r>
+        <w:t xml:space="preserve">Single nella legenda dei colori: vanno riportate nella </w:t>
+      </w:r>
+      <w:proofErr w:type="spellStart"/>
+      <w:r>
+        <w:t>caption</w:t>
+      </w:r>
+      <w:proofErr w:type="spellEnd"/>
+      <w:r>
+        <w:t xml:space="preserve"> -&gt; legenda nella </w:t>
+      </w:r>
+      <w:proofErr w:type="spellStart"/>
+      <w:r>
+        <w:t>caption</w:t>
+      </w:r>
+      <w:proofErr w:type="spellEnd"/>
     </w:p>
     <w:p>
       <w:pPr>
@@ -818,19 +963,40 @@
         </w:numPr>
       </w:pPr>
       <w:r>
-        <w:t xml:space="preserve">Più immagini con caption </w:t>
-      </w:r>
-      <w:r>
-        <w:t>simili o uguali -&gt; “Si veda la caption dell’immagine x”</w:t>
-      </w:r>
-    </w:p>
-    <w:p>
-      <w:pPr>
-        <w:pStyle w:val="Paragrafoelenco"/>
-      </w:pPr>
-      <w:r>
-        <w:t>Non ripetere la stessa caption</w:t>
-      </w:r>
+        <w:t xml:space="preserve">Più immagini con </w:t>
+      </w:r>
+      <w:proofErr w:type="spellStart"/>
+      <w:r>
+        <w:t>caption</w:t>
+      </w:r>
+      <w:proofErr w:type="spellEnd"/>
+      <w:r>
+        <w:t xml:space="preserve"> </w:t>
+      </w:r>
+      <w:r>
+        <w:t xml:space="preserve">simili o uguali -&gt; “Si veda la </w:t>
+      </w:r>
+      <w:proofErr w:type="spellStart"/>
+      <w:r>
+        <w:t>caption</w:t>
+      </w:r>
+      <w:proofErr w:type="spellEnd"/>
+      <w:r>
+        <w:t xml:space="preserve"> dell’immagine x”</w:t>
+      </w:r>
+    </w:p>
+    <w:p>
+      <w:pPr>
+        <w:pStyle w:val="Paragrafoelenco"/>
+      </w:pPr>
+      <w:r>
+        <w:t xml:space="preserve">Non ripetere la stessa </w:t>
+      </w:r>
+      <w:proofErr w:type="spellStart"/>
+      <w:r>
+        <w:t>caption</w:t>
+      </w:r>
+      <w:proofErr w:type="spellEnd"/>
     </w:p>
     <w:p>
       <w:pPr>
@@ -841,7 +1007,15 @@
         </w:numPr>
       </w:pPr>
       <w:r>
-        <w:t>Elementi grafici di un’immagine descritti nella caption (IMPORTANTE)</w:t>
+        <w:t xml:space="preserve">Elementi grafici di un’immagine descritti nella </w:t>
+      </w:r>
+      <w:proofErr w:type="spellStart"/>
+      <w:r>
+        <w:t>caption</w:t>
+      </w:r>
+      <w:proofErr w:type="spellEnd"/>
+      <w:r>
+        <w:t xml:space="preserve"> (IMPORTANTE)</w:t>
       </w:r>
     </w:p>
     <w:p>
@@ -905,7 +1079,49 @@
         <w:rPr>
           <w:strike/>
         </w:rPr>
-        <w:t xml:space="preserve"> -&gt; empirical distributions / histograms </w:t>
+        <w:t xml:space="preserve"> -&gt; </w:t>
+      </w:r>
+      <w:proofErr w:type="spellStart"/>
+      <w:r>
+        <w:rPr>
+          <w:strike/>
+        </w:rPr>
+        <w:t>empirical</w:t>
+      </w:r>
+      <w:proofErr w:type="spellEnd"/>
+      <w:r>
+        <w:rPr>
+          <w:strike/>
+        </w:rPr>
+        <w:t xml:space="preserve"> </w:t>
+      </w:r>
+      <w:proofErr w:type="spellStart"/>
+      <w:r>
+        <w:rPr>
+          <w:strike/>
+        </w:rPr>
+        <w:t>distributions</w:t>
+      </w:r>
+      <w:proofErr w:type="spellEnd"/>
+      <w:r>
+        <w:rPr>
+          <w:strike/>
+        </w:rPr>
+        <w:t xml:space="preserve"> / </w:t>
+      </w:r>
+      <w:proofErr w:type="spellStart"/>
+      <w:r>
+        <w:rPr>
+          <w:strike/>
+        </w:rPr>
+        <w:t>histograms</w:t>
+      </w:r>
+      <w:proofErr w:type="spellEnd"/>
+      <w:r>
+        <w:rPr>
+          <w:strike/>
+        </w:rPr>
+        <w:t xml:space="preserve"> </w:t>
       </w:r>
     </w:p>
     <w:p>
@@ -943,7 +1159,21 @@
         <w:rPr>
           <w:strike/>
         </w:rPr>
-        <w:t>Grafici di alberi unpruned: o senza label o non si mette</w:t>
+        <w:t xml:space="preserve">Grafici di alberi </w:t>
+      </w:r>
+      <w:proofErr w:type="spellStart"/>
+      <w:r>
+        <w:rPr>
+          <w:strike/>
+        </w:rPr>
+        <w:t>unpruned</w:t>
+      </w:r>
+      <w:proofErr w:type="spellEnd"/>
+      <w:r>
+        <w:rPr>
+          <w:strike/>
+        </w:rPr>
+        <w:t>: o senza label o non si mette</w:t>
       </w:r>
       <w:r>
         <w:rPr>
@@ -1015,8 +1245,13 @@
       </w:r>
     </w:p>
     <w:p>
-      <w:r>
-        <w:t>Screenshot:</w:t>
+      <w:proofErr w:type="spellStart"/>
+      <w:r>
+        <w:t>Screenshot</w:t>
+      </w:r>
+      <w:proofErr w:type="spellEnd"/>
+      <w:r>
+        <w:t>:</w:t>
       </w:r>
     </w:p>
     <w:p>
@@ -1110,8 +1345,13 @@
           <w:numId w:val="2"/>
         </w:numPr>
       </w:pPr>
-      <w:r>
-        <w:t xml:space="preserve">Fit_lm &lt;- lm(…) si possono </w:t>
+      <w:proofErr w:type="spellStart"/>
+      <w:r>
+        <w:t>Fit_lm</w:t>
+      </w:r>
+      <w:proofErr w:type="spellEnd"/>
+      <w:r>
+        <w:t xml:space="preserve"> &lt;- lm(…) si possono </w:t>
       </w:r>
       <w:r>
         <w:t>riportare sopra il risultato di R.</w:t>
@@ -1317,7 +1557,21 @@
         <w:rPr>
           <w:strike/>
         </w:rPr>
-        <w:t>Al repository github (?)</w:t>
+        <w:t xml:space="preserve">Al repository </w:t>
+      </w:r>
+      <w:proofErr w:type="spellStart"/>
+      <w:r>
+        <w:rPr>
+          <w:strike/>
+        </w:rPr>
+        <w:t>github</w:t>
+      </w:r>
+      <w:proofErr w:type="spellEnd"/>
+      <w:r>
+        <w:rPr>
+          <w:strike/>
+        </w:rPr>
+        <w:t xml:space="preserve"> (?)</w:t>
       </w:r>
     </w:p>
     <w:p>
@@ -1416,12 +1670,21 @@
           <w:lang w:val="en-GB"/>
         </w:rPr>
       </w:pPr>
+      <w:proofErr w:type="spellStart"/>
       <w:r>
         <w:rPr>
           <w:strike/>
           <w:lang w:val="en-GB"/>
         </w:rPr>
-        <w:t>Termine feature ok in statistical learning</w:t>
+        <w:t>Termine</w:t>
+      </w:r>
+      <w:proofErr w:type="spellEnd"/>
+      <w:r>
+        <w:rPr>
+          <w:strike/>
+          <w:lang w:val="en-GB"/>
+        </w:rPr>
+        <w:t xml:space="preserve"> feature ok in statistical learning</w:t>
       </w:r>
     </w:p>
     <w:p>
@@ -1457,7 +1720,35 @@
         <w:rPr>
           <w:strike/>
         </w:rPr>
-        <w:t>Nome regressore non va scritto senza dire cosa è -&gt; games played (“GP”)</w:t>
+        <w:t xml:space="preserve">Nome </w:t>
+      </w:r>
+      <w:proofErr w:type="spellStart"/>
+      <w:r>
+        <w:rPr>
+          <w:strike/>
+        </w:rPr>
+        <w:t>regressore</w:t>
+      </w:r>
+      <w:proofErr w:type="spellEnd"/>
+      <w:r>
+        <w:rPr>
+          <w:strike/>
+        </w:rPr>
+        <w:t xml:space="preserve"> non va scritto senza dire cosa è -&gt; games </w:t>
+      </w:r>
+      <w:proofErr w:type="spellStart"/>
+      <w:r>
+        <w:rPr>
+          <w:strike/>
+        </w:rPr>
+        <w:t>played</w:t>
+      </w:r>
+      <w:proofErr w:type="spellEnd"/>
+      <w:r>
+        <w:rPr>
+          <w:strike/>
+        </w:rPr>
+        <w:t xml:space="preserve"> (“GP”)</w:t>
       </w:r>
     </w:p>
     <w:p>
@@ -1490,12 +1781,42 @@
           <w:strike/>
         </w:rPr>
       </w:pPr>
-      <w:r>
-        <w:rPr>
-          <w:strike/>
-        </w:rPr>
-        <w:t>Columns selection, non cancellation</w:t>
-      </w:r>
+      <w:proofErr w:type="spellStart"/>
+      <w:r>
+        <w:rPr>
+          <w:strike/>
+        </w:rPr>
+        <w:t>Columns</w:t>
+      </w:r>
+      <w:proofErr w:type="spellEnd"/>
+      <w:r>
+        <w:rPr>
+          <w:strike/>
+        </w:rPr>
+        <w:t xml:space="preserve"> </w:t>
+      </w:r>
+      <w:proofErr w:type="spellStart"/>
+      <w:r>
+        <w:rPr>
+          <w:strike/>
+        </w:rPr>
+        <w:t>selection</w:t>
+      </w:r>
+      <w:proofErr w:type="spellEnd"/>
+      <w:r>
+        <w:rPr>
+          <w:strike/>
+        </w:rPr>
+        <w:t xml:space="preserve">, non </w:t>
+      </w:r>
+      <w:proofErr w:type="spellStart"/>
+      <w:r>
+        <w:rPr>
+          <w:strike/>
+        </w:rPr>
+        <w:t>cancellation</w:t>
+      </w:r>
+      <w:proofErr w:type="spellEnd"/>
     </w:p>
     <w:p>
       <w:r>
@@ -1523,7 +1844,15 @@
         </w:numPr>
       </w:pPr>
       <w:r>
-        <w:t>Ingrandire immagine e allungare caption dell’immagine della correlazione</w:t>
+        <w:t xml:space="preserve">Ingrandire immagine e allungare </w:t>
+      </w:r>
+      <w:proofErr w:type="spellStart"/>
+      <w:r>
+        <w:t>caption</w:t>
+      </w:r>
+      <w:proofErr w:type="spellEnd"/>
+      <w:r>
+        <w:t xml:space="preserve"> dell’immagine della correlazione</w:t>
       </w:r>
     </w:p>
     <w:p>
@@ -1555,26 +1884,50 @@
           <w:strike/>
         </w:rPr>
       </w:pPr>
-      <w:r>
-        <w:rPr>
-          <w:strike/>
-        </w:rPr>
-        <w:t>Screenshots con sfondo nero -&gt; diventare tabelle (cifre decimali)</w:t>
-      </w:r>
-    </w:p>
-    <w:p>
-      <w:pPr>
-        <w:pStyle w:val="Paragrafoelenco"/>
-        <w:numPr>
-          <w:ilvl w:val="0"/>
-          <w:numId w:val="4"/>
-        </w:numPr>
-      </w:pPr>
-      <w:r>
-        <w:t>A, b, c in subplot vanno</w:t>
-      </w:r>
-      <w:r>
-        <w:t xml:space="preserve"> descritti nella caption della figura (esempio: figura 4)</w:t>
+      <w:proofErr w:type="spellStart"/>
+      <w:r>
+        <w:rPr>
+          <w:strike/>
+        </w:rPr>
+        <w:t>Screenshots</w:t>
+      </w:r>
+      <w:proofErr w:type="spellEnd"/>
+      <w:r>
+        <w:rPr>
+          <w:strike/>
+        </w:rPr>
+        <w:t xml:space="preserve"> con sfondo nero -&gt; diventare tabelle (cifre decimali)</w:t>
+      </w:r>
+    </w:p>
+    <w:p>
+      <w:pPr>
+        <w:pStyle w:val="Paragrafoelenco"/>
+        <w:numPr>
+          <w:ilvl w:val="0"/>
+          <w:numId w:val="4"/>
+        </w:numPr>
+      </w:pPr>
+      <w:r>
+        <w:t xml:space="preserve">A, b, c in </w:t>
+      </w:r>
+      <w:proofErr w:type="spellStart"/>
+      <w:r>
+        <w:t>subplot</w:t>
+      </w:r>
+      <w:proofErr w:type="spellEnd"/>
+      <w:r>
+        <w:t xml:space="preserve"> vanno</w:t>
+      </w:r>
+      <w:r>
+        <w:t xml:space="preserve"> descritti nella </w:t>
+      </w:r>
+      <w:proofErr w:type="spellStart"/>
+      <w:r>
+        <w:t>caption</w:t>
+      </w:r>
+      <w:proofErr w:type="spellEnd"/>
+      <w:r>
+        <w:t xml:space="preserve"> della figura (esempio: figura 4)</w:t>
       </w:r>
     </w:p>
     <w:p>
@@ -1660,7 +2013,15 @@
         </w:numPr>
       </w:pPr>
       <w:r>
-        <w:t>Istogrammi di probabilità per 2 classi -&gt; probabilità che si compensano</w:t>
+        <w:t xml:space="preserve">Istogrammi di probabilità per </w:t>
+      </w:r>
+      <w:proofErr w:type="gramStart"/>
+      <w:r>
+        <w:t>2</w:t>
+      </w:r>
+      <w:proofErr w:type="gramEnd"/>
+      <w:r>
+        <w:t xml:space="preserve"> classi -&gt; probabilità che si compensano</w:t>
       </w:r>
     </w:p>
     <w:p>
@@ -1695,8 +2056,16 @@
         <w:rPr>
           <w:strike/>
         </w:rPr>
-        <w:t>Provare svm</w:t>
-      </w:r>
+        <w:t xml:space="preserve">Provare </w:t>
+      </w:r>
+      <w:proofErr w:type="spellStart"/>
+      <w:r>
+        <w:rPr>
+          <w:strike/>
+        </w:rPr>
+        <w:t>svm</w:t>
+      </w:r>
+      <w:proofErr w:type="spellEnd"/>
     </w:p>
     <w:p/>
     <w:p>
@@ -1755,43 +2124,85 @@
         <w:rPr>
           <w:strike/>
         </w:rPr>
-        <w:t>Scientific questions nell’introduzione</w:t>
-      </w:r>
-    </w:p>
-    <w:p>
-      <w:pPr>
-        <w:pStyle w:val="Paragrafoelenco"/>
-        <w:numPr>
-          <w:ilvl w:val="0"/>
-          <w:numId w:val="4"/>
-        </w:numPr>
-        <w:rPr>
-          <w:strike/>
-        </w:rPr>
-      </w:pPr>
-      <w:r>
-        <w:rPr>
-          <w:strike/>
-        </w:rPr>
-        <w:t>Positive variables nell’introduzione</w:t>
-      </w:r>
-    </w:p>
-    <w:p>
-      <w:pPr>
-        <w:pStyle w:val="Paragrafoelenco"/>
-        <w:numPr>
-          <w:ilvl w:val="0"/>
-          <w:numId w:val="4"/>
-        </w:numPr>
-        <w:rPr>
-          <w:strike/>
-        </w:rPr>
-      </w:pPr>
-      <w:r>
-        <w:rPr>
-          <w:strike/>
-        </w:rPr>
-        <w:t>Variable e non coefficient nei nomi delle tabelle</w:t>
+        <w:t xml:space="preserve">Scientific </w:t>
+      </w:r>
+      <w:proofErr w:type="spellStart"/>
+      <w:r>
+        <w:rPr>
+          <w:strike/>
+        </w:rPr>
+        <w:t>questions</w:t>
+      </w:r>
+      <w:proofErr w:type="spellEnd"/>
+      <w:r>
+        <w:rPr>
+          <w:strike/>
+        </w:rPr>
+        <w:t xml:space="preserve"> nell’introduzione</w:t>
+      </w:r>
+    </w:p>
+    <w:p>
+      <w:pPr>
+        <w:pStyle w:val="Paragrafoelenco"/>
+        <w:numPr>
+          <w:ilvl w:val="0"/>
+          <w:numId w:val="4"/>
+        </w:numPr>
+        <w:rPr>
+          <w:strike/>
+        </w:rPr>
+      </w:pPr>
+      <w:r>
+        <w:rPr>
+          <w:strike/>
+        </w:rPr>
+        <w:t xml:space="preserve">Positive </w:t>
+      </w:r>
+      <w:proofErr w:type="spellStart"/>
+      <w:r>
+        <w:rPr>
+          <w:strike/>
+        </w:rPr>
+        <w:t>variables</w:t>
+      </w:r>
+      <w:proofErr w:type="spellEnd"/>
+      <w:r>
+        <w:rPr>
+          <w:strike/>
+        </w:rPr>
+        <w:t xml:space="preserve"> nell’introduzione</w:t>
+      </w:r>
+    </w:p>
+    <w:p>
+      <w:pPr>
+        <w:pStyle w:val="Paragrafoelenco"/>
+        <w:numPr>
+          <w:ilvl w:val="0"/>
+          <w:numId w:val="4"/>
+        </w:numPr>
+        <w:rPr>
+          <w:strike/>
+        </w:rPr>
+      </w:pPr>
+      <w:r>
+        <w:rPr>
+          <w:strike/>
+        </w:rPr>
+        <w:t xml:space="preserve">Variable e non </w:t>
+      </w:r>
+      <w:proofErr w:type="spellStart"/>
+      <w:r>
+        <w:rPr>
+          <w:strike/>
+        </w:rPr>
+        <w:t>coefficient</w:t>
+      </w:r>
+      <w:proofErr w:type="spellEnd"/>
+      <w:r>
+        <w:rPr>
+          <w:strike/>
+        </w:rPr>
+        <w:t xml:space="preserve"> nei nomi delle tabelle</w:t>
       </w:r>
       <w:r>
         <w:rPr>
@@ -1815,7 +2226,35 @@
         <w:rPr>
           <w:strike/>
         </w:rPr>
-        <w:t>Sistemare ref a table nel codice</w:t>
+        <w:t xml:space="preserve">Sistemare </w:t>
+      </w:r>
+      <w:proofErr w:type="spellStart"/>
+      <w:r>
+        <w:rPr>
+          <w:strike/>
+        </w:rPr>
+        <w:t>ref</w:t>
+      </w:r>
+      <w:proofErr w:type="spellEnd"/>
+      <w:r>
+        <w:rPr>
+          <w:strike/>
+        </w:rPr>
+        <w:t xml:space="preserve"> a </w:t>
+      </w:r>
+      <w:proofErr w:type="spellStart"/>
+      <w:r>
+        <w:rPr>
+          <w:strike/>
+        </w:rPr>
+        <w:t>table</w:t>
+      </w:r>
+      <w:proofErr w:type="spellEnd"/>
+      <w:r>
+        <w:rPr>
+          <w:strike/>
+        </w:rPr>
+        <w:t xml:space="preserve"> nel codice</w:t>
       </w:r>
       <w:r>
         <w:rPr>
@@ -1871,11 +2310,19 @@
           <w:strike/>
         </w:rPr>
       </w:pPr>
-      <w:r>
-        <w:rPr>
-          <w:strike/>
-        </w:rPr>
-        <w:t>2 cifre decimali ovunque con “e-…”(W)</w:t>
+      <w:proofErr w:type="gramStart"/>
+      <w:r>
+        <w:rPr>
+          <w:strike/>
+        </w:rPr>
+        <w:t>2</w:t>
+      </w:r>
+      <w:proofErr w:type="gramEnd"/>
+      <w:r>
+        <w:rPr>
+          <w:strike/>
+        </w:rPr>
+        <w:t xml:space="preserve"> cifre decimali ovunque con “e-…”(W)</w:t>
       </w:r>
     </w:p>
     <w:p>
@@ -1899,7 +2346,21 @@
         <w:rPr>
           <w:strike/>
         </w:rPr>
-        <w:t xml:space="preserve"> Mettere in appedix (W)</w:t>
+        <w:t xml:space="preserve"> Mettere in </w:t>
+      </w:r>
+      <w:proofErr w:type="spellStart"/>
+      <w:r>
+        <w:rPr>
+          <w:strike/>
+        </w:rPr>
+        <w:t>appedix</w:t>
+      </w:r>
+      <w:proofErr w:type="spellEnd"/>
+      <w:r>
+        <w:rPr>
+          <w:strike/>
+        </w:rPr>
+        <w:t xml:space="preserve"> (W)</w:t>
       </w:r>
     </w:p>
     <w:p>
@@ -1965,21 +2426,38 @@
         </w:rPr>
       </w:pPr>
       <w:r>
-        <w:t>Variazioni % MissErrRate(?)</w:t>
-      </w:r>
-    </w:p>
-    <w:p>
-      <w:pPr>
-        <w:pStyle w:val="Paragrafoelenco"/>
-        <w:numPr>
-          <w:ilvl w:val="0"/>
-          <w:numId w:val="4"/>
-        </w:numPr>
-      </w:pPr>
-      <w:r>
+        <w:t xml:space="preserve">Variazioni % </w:t>
+      </w:r>
+      <w:proofErr w:type="spellStart"/>
+      <w:r>
+        <w:t>MissErrRate</w:t>
+      </w:r>
+      <w:proofErr w:type="spellEnd"/>
+      <w:r>
+        <w:t>(?)</w:t>
+      </w:r>
+    </w:p>
+    <w:p>
+      <w:pPr>
+        <w:pStyle w:val="Paragrafoelenco"/>
+        <w:numPr>
+          <w:ilvl w:val="0"/>
+          <w:numId w:val="4"/>
+        </w:numPr>
+        <w:rPr>
+          <w:strike/>
+        </w:rPr>
+      </w:pPr>
+      <w:r>
+        <w:rPr>
+          <w:strike/>
+        </w:rPr>
         <w:t>Rispondere nella conclusione</w:t>
       </w:r>
       <w:r>
+        <w:rPr>
+          <w:strike/>
+        </w:rPr>
         <w:t>(W)</w:t>
       </w:r>
     </w:p>
@@ -2028,8 +2506,13 @@
         </w:numPr>
       </w:pPr>
       <w:r>
-        <w:t>Sistemare tutte le caption</w:t>
-      </w:r>
+        <w:t xml:space="preserve">Sistemare tutte le </w:t>
+      </w:r>
+      <w:proofErr w:type="spellStart"/>
+      <w:r>
+        <w:t>caption</w:t>
+      </w:r>
+      <w:proofErr w:type="spellEnd"/>
     </w:p>
     <w:p/>
     <w:p>

</xml_diff>

<commit_message>
Update figures and tables
</commit_message>
<xml_diff>
--- a/reports/Comments.docx
+++ b/reports/Comments.docx
@@ -1,6 +1,6 @@
 
 <file path=word/document.xml><?xml version="1.0" encoding="utf-8"?>
-<w:document xmlns:wpc="http://schemas.microsoft.com/office/word/2010/wordprocessingCanvas" xmlns:cx="http://schemas.microsoft.com/office/drawing/2014/chartex" xmlns:cx1="http://schemas.microsoft.com/office/drawing/2015/9/8/chartex" xmlns:cx2="http://schemas.microsoft.com/office/drawing/2015/10/21/chartex" xmlns:cx3="http://schemas.microsoft.com/office/drawing/2016/5/9/chartex" xmlns:cx4="http://schemas.microsoft.com/office/drawing/2016/5/10/chartex" xmlns:cx5="http://schemas.microsoft.com/office/drawing/2016/5/11/chartex" xmlns:cx6="http://schemas.microsoft.com/office/drawing/2016/5/12/chartex" xmlns:cx7="http://schemas.microsoft.com/office/drawing/2016/5/13/chartex" xmlns:cx8="http://schemas.microsoft.com/office/drawing/2016/5/14/chartex" xmlns:mc="http://schemas.openxmlformats.org/markup-compatibility/2006" xmlns:aink="http://schemas.microsoft.com/office/drawing/2016/ink" xmlns:am3d="http://schemas.microsoft.com/office/drawing/2017/model3d" xmlns:o="urn:schemas-microsoft-com:office:office" xmlns:oel="http://schemas.microsoft.com/office/2019/extlst" xmlns:r="http://schemas.openxmlformats.org/officeDocument/2006/relationships" xmlns:m="http://schemas.openxmlformats.org/officeDocument/2006/math" xmlns:v="urn:schemas-microsoft-com:vml" xmlns:wp14="http://schemas.microsoft.com/office/word/2010/wordprocessingDrawing" xmlns:wp="http://schemas.openxmlformats.org/drawingml/2006/wordprocessingDrawing" xmlns:w10="urn:schemas-microsoft-com:office:word" xmlns:w="http://schemas.openxmlformats.org/wordprocessingml/2006/main" xmlns:w14="http://schemas.microsoft.com/office/word/2010/wordml" xmlns:w15="http://schemas.microsoft.com/office/word/2012/wordml" xmlns:w16cex="http://schemas.microsoft.com/office/word/2018/wordml/cex" xmlns:w16cid="http://schemas.microsoft.com/office/word/2016/wordml/cid" xmlns:w16="http://schemas.microsoft.com/office/word/2018/wordml" xmlns:w16sdtdh="http://schemas.microsoft.com/office/word/2020/wordml/sdtdatahash" xmlns:w16se="http://schemas.microsoft.com/office/word/2015/wordml/symex" xmlns:wpg="http://schemas.microsoft.com/office/word/2010/wordprocessingGroup" xmlns:wpi="http://schemas.microsoft.com/office/word/2010/wordprocessingInk" xmlns:wne="http://schemas.microsoft.com/office/word/2006/wordml" xmlns:wps="http://schemas.microsoft.com/office/word/2010/wordprocessingShape" mc:Ignorable="w14 w15 w16se w16cid w16 w16cex w16sdtdh wp14">
+<w:document xmlns:wpc="http://schemas.microsoft.com/office/word/2010/wordprocessingCanvas" xmlns:cx="http://schemas.microsoft.com/office/drawing/2014/chartex" xmlns:cx1="http://schemas.microsoft.com/office/drawing/2015/9/8/chartex" xmlns:cx2="http://schemas.microsoft.com/office/drawing/2015/10/21/chartex" xmlns:cx3="http://schemas.microsoft.com/office/drawing/2016/5/9/chartex" xmlns:cx4="http://schemas.microsoft.com/office/drawing/2016/5/10/chartex" xmlns:cx5="http://schemas.microsoft.com/office/drawing/2016/5/11/chartex" xmlns:cx6="http://schemas.microsoft.com/office/drawing/2016/5/12/chartex" xmlns:cx7="http://schemas.microsoft.com/office/drawing/2016/5/13/chartex" xmlns:cx8="http://schemas.microsoft.com/office/drawing/2016/5/14/chartex" xmlns:mc="http://schemas.openxmlformats.org/markup-compatibility/2006" xmlns:aink="http://schemas.microsoft.com/office/drawing/2016/ink" xmlns:am3d="http://schemas.microsoft.com/office/drawing/2017/model3d" xmlns:o="urn:schemas-microsoft-com:office:office" xmlns:oel="http://schemas.microsoft.com/office/2019/extlst" xmlns:r="http://schemas.openxmlformats.org/officeDocument/2006/relationships" xmlns:m="http://schemas.openxmlformats.org/officeDocument/2006/math" xmlns:v="urn:schemas-microsoft-com:vml" xmlns:wp14="http://schemas.microsoft.com/office/word/2010/wordprocessingDrawing" xmlns:wp="http://schemas.openxmlformats.org/drawingml/2006/wordprocessingDrawing" xmlns:w10="urn:schemas-microsoft-com:office:word" xmlns:w="http://schemas.openxmlformats.org/wordprocessingml/2006/main" xmlns:w14="http://schemas.microsoft.com/office/word/2010/wordml" xmlns:w15="http://schemas.microsoft.com/office/word/2012/wordml" xmlns:w16cex="http://schemas.microsoft.com/office/word/2018/wordml/cex" xmlns:w16cid="http://schemas.microsoft.com/office/word/2016/wordml/cid" xmlns:w16="http://schemas.microsoft.com/office/word/2018/wordml" xmlns:w16du="http://schemas.microsoft.com/office/word/2023/wordml/word16du" xmlns:w16sdtdh="http://schemas.microsoft.com/office/word/2020/wordml/sdtdatahash" xmlns:w16se="http://schemas.microsoft.com/office/word/2015/wordml/symex" xmlns:wpg="http://schemas.microsoft.com/office/word/2010/wordprocessingGroup" xmlns:wpi="http://schemas.microsoft.com/office/word/2010/wordprocessingInk" xmlns:wne="http://schemas.microsoft.com/office/word/2006/wordml" xmlns:wps="http://schemas.microsoft.com/office/word/2010/wordprocessingShape" mc:Ignorable="w14 w15 w16se w16cid w16 w16cex w16sdtdh wp14">
   <w:body>
     <w:p>
       <w:r>
@@ -141,8 +141,14 @@
           <w:ilvl w:val="0"/>
           <w:numId w:val="4"/>
         </w:numPr>
-      </w:pPr>
-      <w:r>
+        <w:rPr>
+          <w:strike/>
+        </w:rPr>
+      </w:pPr>
+      <w:r>
+        <w:rPr>
+          <w:strike/>
+        </w:rPr>
         <w:t>Coerenza delle cifre decimali in tutto il report</w:t>
       </w:r>
     </w:p>
@@ -205,8 +211,14 @@
           <w:ilvl w:val="0"/>
           <w:numId w:val="4"/>
         </w:numPr>
-      </w:pPr>
-      <w:r>
+        <w:rPr>
+          <w:strike/>
+        </w:rPr>
+      </w:pPr>
+      <w:r>
+        <w:rPr>
+          <w:strike/>
+        </w:rPr>
         <w:t>Tutte le tabelle e le figure vanno richiamate nel testo, possibilmente nell’ordine in cui sono mostrate.</w:t>
       </w:r>
     </w:p>
@@ -381,94 +393,284 @@
         <w:rPr>
           <w:strike/>
         </w:rPr>
-        <w:t xml:space="preserve">Meglio variabile, </w:t>
-      </w:r>
-      <w:proofErr w:type="spellStart"/>
-      <w:r>
-        <w:rPr>
-          <w:strike/>
-        </w:rPr>
-        <w:t>regressore</w:t>
-      </w:r>
-      <w:proofErr w:type="spellEnd"/>
-      <w:r>
-        <w:rPr>
-          <w:strike/>
-        </w:rPr>
-        <w:t>, …</w:t>
-      </w:r>
-    </w:p>
-    <w:p>
-      <w:pPr>
-        <w:pStyle w:val="Paragrafoelenco"/>
-        <w:numPr>
-          <w:ilvl w:val="0"/>
-          <w:numId w:val="4"/>
-        </w:numPr>
-        <w:rPr>
-          <w:strike/>
-        </w:rPr>
-      </w:pPr>
-      <w:r>
-        <w:rPr>
-          <w:strike/>
-        </w:rPr>
-        <w:t xml:space="preserve">Allineate al centro solo immagini, tabelle </w:t>
-      </w:r>
-      <w:proofErr w:type="gramStart"/>
+        <w:t>Meglio variabile, regressore, …</w:t>
+      </w:r>
+    </w:p>
+    <w:p>
+      <w:pPr>
+        <w:pStyle w:val="Paragrafoelenco"/>
+        <w:numPr>
+          <w:ilvl w:val="0"/>
+          <w:numId w:val="4"/>
+        </w:numPr>
+        <w:rPr>
+          <w:strike/>
+        </w:rPr>
+      </w:pPr>
+      <w:r>
+        <w:rPr>
+          <w:strike/>
+        </w:rPr>
+        <w:t>Allineate al centro solo immagini, tabelle e equazioni.</w:t>
+      </w:r>
+    </w:p>
+    <w:p>
+      <w:pPr>
+        <w:pStyle w:val="Paragrafoelenco"/>
+        <w:rPr>
+          <w:strike/>
+        </w:rPr>
+      </w:pPr>
+      <w:r>
+        <w:rPr>
+          <w:strike/>
+        </w:rPr>
+        <w:t>Il resto va tenuto normale, senza corsivo.</w:t>
+      </w:r>
+    </w:p>
+    <w:p>
+      <w:pPr>
+        <w:pStyle w:val="Paragrafoelenco"/>
+        <w:numPr>
+          <w:ilvl w:val="0"/>
+          <w:numId w:val="4"/>
+        </w:numPr>
+        <w:rPr>
+          <w:strike/>
+        </w:rPr>
+      </w:pPr>
+      <w:r>
+        <w:rPr>
+          <w:strike/>
+        </w:rPr>
+        <w:t>Introducendo una variabile in un certo modo deve rimanere lo stesso in tutto il report (grassetto, corsivo,…)</w:t>
+      </w:r>
+    </w:p>
+    <w:p>
+      <w:pPr>
+        <w:pStyle w:val="Paragrafoelenco"/>
+        <w:numPr>
+          <w:ilvl w:val="0"/>
+          <w:numId w:val="4"/>
+        </w:numPr>
+        <w:rPr>
+          <w:strike/>
+        </w:rPr>
+      </w:pPr>
+      <w:r>
+        <w:rPr>
+          <w:strike/>
+        </w:rPr>
+        <w:t>Se si introduce un simbolo va utilizzato (esempio: X insieme di regressori e Y variabile rispo</w:t>
+      </w:r>
+      <w:r>
+        <w:rPr>
+          <w:strike/>
+        </w:rPr>
+        <w:t>s</w:t>
+      </w:r>
+      <w:r>
+        <w:rPr>
+          <w:strike/>
+        </w:rPr>
+        <w:t>ta).</w:t>
+      </w:r>
+    </w:p>
+    <w:p>
+      <w:pPr>
+        <w:pStyle w:val="Paragrafoelenco"/>
+        <w:numPr>
+          <w:ilvl w:val="0"/>
+          <w:numId w:val="4"/>
+        </w:numPr>
+      </w:pPr>
+      <w:r>
+        <w:t xml:space="preserve">Non saltare pagine (no spazi bianchi) e cercare di ridimensionare </w:t>
+      </w:r>
+      <w:r>
+        <w:t xml:space="preserve">i margini </w:t>
+      </w:r>
+      <w:r>
+        <w:t>del template (destra, sinistra, alto e basso)</w:t>
+      </w:r>
+      <w:r>
+        <w:t xml:space="preserve"> per guadagnare spazio.</w:t>
+      </w:r>
+    </w:p>
+    <w:p>
+      <w:pPr>
+        <w:pStyle w:val="Paragrafoelenco"/>
+        <w:numPr>
+          <w:ilvl w:val="0"/>
+          <w:numId w:val="4"/>
+        </w:numPr>
+      </w:pPr>
+      <w:r>
+        <w:t>Confronti tra immagini nella stessa pagina per fare un confronto a colpo d’occhio</w:t>
+      </w:r>
+    </w:p>
+    <w:p>
+      <w:pPr>
+        <w:pStyle w:val="Paragrafoelenco"/>
+        <w:numPr>
+          <w:ilvl w:val="0"/>
+          <w:numId w:val="4"/>
+        </w:numPr>
+        <w:rPr>
+          <w:strike/>
+        </w:rPr>
+      </w:pPr>
+      <w:r>
+        <w:rPr>
+          <w:strike/>
+        </w:rPr>
+        <w:t>Figure e tabelle da mostrare solo se cambia qualcosa all’interno del nuovo metodo.</w:t>
+      </w:r>
+    </w:p>
+    <w:p>
+      <w:pPr>
+        <w:pStyle w:val="Paragrafoelenco"/>
+        <w:rPr>
+          <w:strike/>
+        </w:rPr>
+      </w:pPr>
+      <w:r>
+        <w:rPr>
+          <w:strike/>
+        </w:rPr>
+        <w:t>Solo cose significative.</w:t>
+      </w:r>
+      <w:r>
+        <w:rPr>
+          <w:strike/>
+        </w:rPr>
+        <w:t xml:space="preserve"> (Backward)</w:t>
+      </w:r>
+    </w:p>
+    <w:p>
+      <w:r>
+        <w:rPr>
+          <w:highlight w:val="yellow"/>
+        </w:rPr>
+        <w:t>Lunghezza del report:</w:t>
+      </w:r>
+      <w:r>
+        <w:t xml:space="preserve"> </w:t>
+      </w:r>
+    </w:p>
+    <w:p>
+      <w:pPr>
+        <w:pStyle w:val="Paragrafoelenco"/>
+        <w:numPr>
+          <w:ilvl w:val="0"/>
+          <w:numId w:val="3"/>
+        </w:numPr>
+        <w:rPr>
+          <w:strike/>
+        </w:rPr>
+      </w:pPr>
+      <w:r>
+        <w:rPr>
+          <w:strike/>
+        </w:rPr>
+        <w:t>20 pagine sono troppe</w:t>
+      </w:r>
+    </w:p>
+    <w:p>
+      <w:pPr>
+        <w:pStyle w:val="Paragrafoelenco"/>
+        <w:numPr>
+          <w:ilvl w:val="0"/>
+          <w:numId w:val="3"/>
+        </w:numPr>
+        <w:rPr>
+          <w:strike/>
+        </w:rPr>
+      </w:pPr>
+      <w:r>
+        <w:rPr>
+          <w:strike/>
+        </w:rPr>
+        <w:t xml:space="preserve">Introduzione e </w:t>
+      </w:r>
+      <w:proofErr w:type="spellStart"/>
+      <w:r>
+        <w:rPr>
+          <w:strike/>
+        </w:rPr>
+        <w:t>r</w:t>
+      </w:r>
       <w:r>
         <w:rPr>
           <w:strike/>
         </w:rPr>
         <w:t>e</w:t>
       </w:r>
-      <w:proofErr w:type="gramEnd"/>
-      <w:r>
-        <w:rPr>
-          <w:strike/>
-        </w:rPr>
-        <w:t xml:space="preserve"> equazioni.</w:t>
-      </w:r>
-    </w:p>
-    <w:p>
-      <w:pPr>
-        <w:pStyle w:val="Paragrafoelenco"/>
-        <w:rPr>
-          <w:strike/>
-        </w:rPr>
-      </w:pPr>
-      <w:r>
-        <w:rPr>
-          <w:strike/>
-        </w:rPr>
-        <w:t>Il resto va tenuto normale, senza corsivo.</w:t>
-      </w:r>
-    </w:p>
-    <w:p>
-      <w:pPr>
-        <w:pStyle w:val="Paragrafoelenco"/>
-        <w:numPr>
-          <w:ilvl w:val="0"/>
-          <w:numId w:val="4"/>
-        </w:numPr>
-        <w:rPr>
-          <w:strike/>
-        </w:rPr>
-      </w:pPr>
-      <w:r>
-        <w:rPr>
-          <w:strike/>
-        </w:rPr>
-        <w:t xml:space="preserve">Introducendo una variabile in un certo modo deve rimanere lo stesso in tutto il report (grassetto, </w:t>
-      </w:r>
-      <w:proofErr w:type="gramStart"/>
-      <w:r>
-        <w:rPr>
-          <w:strike/>
-        </w:rPr>
-        <w:t>corsivo,…</w:t>
-      </w:r>
-      <w:proofErr w:type="gramEnd"/>
+      <w:r>
+        <w:rPr>
+          <w:strike/>
+        </w:rPr>
+        <w:t>ferences</w:t>
+      </w:r>
+      <w:proofErr w:type="spellEnd"/>
+      <w:r>
+        <w:rPr>
+          <w:strike/>
+        </w:rPr>
+        <w:t xml:space="preserve"> finali</w:t>
+      </w:r>
+    </w:p>
+    <w:p>
+      <w:pPr>
+        <w:pStyle w:val="Paragrafoelenco"/>
+        <w:numPr>
+          <w:ilvl w:val="0"/>
+          <w:numId w:val="3"/>
+        </w:numPr>
+        <w:rPr>
+          <w:strike/>
+        </w:rPr>
+      </w:pPr>
+      <w:r>
+        <w:rPr>
+          <w:strike/>
+        </w:rPr>
+        <w:t>Matrice di correlazione: bastano 2/3 cifre decimali</w:t>
+      </w:r>
+    </w:p>
+    <w:p>
+      <w:r>
+        <w:rPr>
+          <w:highlight w:val="yellow"/>
+        </w:rPr>
+        <w:t>Introduzione:</w:t>
+      </w:r>
+    </w:p>
+    <w:p>
+      <w:pPr>
+        <w:pStyle w:val="Paragrafoelenco"/>
+        <w:numPr>
+          <w:ilvl w:val="0"/>
+          <w:numId w:val="3"/>
+        </w:numPr>
+        <w:rPr>
+          <w:strike/>
+        </w:rPr>
+      </w:pPr>
+      <w:r>
+        <w:rPr>
+          <w:strike/>
+        </w:rPr>
+        <w:t>Da dove viene il dataset (</w:t>
+      </w:r>
+      <w:proofErr w:type="spellStart"/>
+      <w:r>
+        <w:rPr>
+          <w:strike/>
+        </w:rPr>
+        <w:t>Kaggle</w:t>
+      </w:r>
+      <w:proofErr w:type="spellEnd"/>
       <w:r>
         <w:rPr>
           <w:strike/>
@@ -481,97 +683,6 @@
         <w:pStyle w:val="Paragrafoelenco"/>
         <w:numPr>
           <w:ilvl w:val="0"/>
-          <w:numId w:val="4"/>
-        </w:numPr>
-        <w:rPr>
-          <w:strike/>
-        </w:rPr>
-      </w:pPr>
-      <w:r>
-        <w:rPr>
-          <w:strike/>
-        </w:rPr>
-        <w:t>Se si introduce un simbolo va utilizzato (esempio: X insieme di regressori e Y variabile rispo</w:t>
-      </w:r>
-      <w:r>
-        <w:rPr>
-          <w:strike/>
-        </w:rPr>
-        <w:t>s</w:t>
-      </w:r>
-      <w:r>
-        <w:rPr>
-          <w:strike/>
-        </w:rPr>
-        <w:t>ta).</w:t>
-      </w:r>
-    </w:p>
-    <w:p>
-      <w:pPr>
-        <w:pStyle w:val="Paragrafoelenco"/>
-        <w:numPr>
-          <w:ilvl w:val="0"/>
-          <w:numId w:val="4"/>
-        </w:numPr>
-      </w:pPr>
-      <w:r>
-        <w:t xml:space="preserve">Non saltare pagine (no spazi bianchi) e cercare di ridimensionare </w:t>
-      </w:r>
-      <w:r>
-        <w:t xml:space="preserve">i margini </w:t>
-      </w:r>
-      <w:r>
-        <w:t>del template (destra, sinistra, alto e basso)</w:t>
-      </w:r>
-      <w:r>
-        <w:t xml:space="preserve"> per guadagnare spazio.</w:t>
-      </w:r>
-    </w:p>
-    <w:p>
-      <w:pPr>
-        <w:pStyle w:val="Paragrafoelenco"/>
-        <w:numPr>
-          <w:ilvl w:val="0"/>
-          <w:numId w:val="4"/>
-        </w:numPr>
-      </w:pPr>
-      <w:r>
-        <w:t>Confronti tra immagini nella stessa pagina per fare un confronto a colpo d’occhio</w:t>
-      </w:r>
-    </w:p>
-    <w:p>
-      <w:pPr>
-        <w:pStyle w:val="Paragrafoelenco"/>
-        <w:numPr>
-          <w:ilvl w:val="0"/>
-          <w:numId w:val="4"/>
-        </w:numPr>
-      </w:pPr>
-      <w:r>
-        <w:t>Figure e tabelle da mostrare solo se cambia qualcosa all’interno del nuovo metodo.</w:t>
-      </w:r>
-    </w:p>
-    <w:p>
-      <w:pPr>
-        <w:pStyle w:val="Paragrafoelenco"/>
-      </w:pPr>
-      <w:r>
-        <w:t>Solo cose significative.</w:t>
-      </w:r>
-      <w:r>
-        <w:t xml:space="preserve"> (Backward)</w:t>
-      </w:r>
-    </w:p>
-    <w:p>
-      <w:r>
-        <w:t xml:space="preserve">Lunghezza del report: </w:t>
-      </w:r>
-    </w:p>
-    <w:p>
-      <w:pPr>
-        <w:pStyle w:val="Paragrafoelenco"/>
-        <w:numPr>
-          <w:ilvl w:val="0"/>
           <w:numId w:val="3"/>
         </w:numPr>
         <w:rPr>
@@ -582,7 +693,25 @@
         <w:rPr>
           <w:strike/>
         </w:rPr>
-        <w:t>20 pagine sono troppe</w:t>
+        <w:t xml:space="preserve">Analisi descrittiva variabili (tabella con </w:t>
+      </w:r>
+      <w:r>
+        <w:rPr>
+          <w:strike/>
+        </w:rPr>
+        <w:t xml:space="preserve">variabile, tipo, descrizione, </w:t>
+      </w:r>
+      <w:r>
+        <w:rPr>
+          <w:strike/>
+        </w:rPr>
+        <w:t xml:space="preserve">unità di misura, </w:t>
+      </w:r>
+      <w:r>
+        <w:rPr>
+          <w:strike/>
+        </w:rPr>
+        <w:t>istogrammi)</w:t>
       </w:r>
     </w:p>
     <w:p>
@@ -592,113 +721,14 @@
           <w:ilvl w:val="0"/>
           <w:numId w:val="3"/>
         </w:numPr>
-      </w:pPr>
-      <w:r>
-        <w:t xml:space="preserve">Introduzione e </w:t>
-      </w:r>
-      <w:proofErr w:type="spellStart"/>
-      <w:r>
-        <w:t>r</w:t>
-      </w:r>
-      <w:r>
-        <w:t>e</w:t>
-      </w:r>
-      <w:r>
-        <w:t>ferences</w:t>
-      </w:r>
-      <w:proofErr w:type="spellEnd"/>
-      <w:r>
-        <w:t xml:space="preserve"> finali</w:t>
-      </w:r>
-    </w:p>
-    <w:p>
-      <w:pPr>
-        <w:pStyle w:val="Paragrafoelenco"/>
-        <w:numPr>
-          <w:ilvl w:val="0"/>
-          <w:numId w:val="3"/>
-        </w:numPr>
-        <w:rPr>
-          <w:strike/>
-        </w:rPr>
-      </w:pPr>
-      <w:r>
-        <w:rPr>
-          <w:strike/>
-        </w:rPr>
-        <w:t>Matrice di correlazione: bastano 2/3 cifre decimali</w:t>
-      </w:r>
-    </w:p>
-    <w:p>
-      <w:r>
-        <w:t>Introduzione:</w:t>
-      </w:r>
-    </w:p>
-    <w:p>
-      <w:pPr>
-        <w:pStyle w:val="Paragrafoelenco"/>
-        <w:numPr>
-          <w:ilvl w:val="0"/>
-          <w:numId w:val="3"/>
-        </w:numPr>
-      </w:pPr>
-      <w:r>
-        <w:t>Da dove viene il dataset (</w:t>
-      </w:r>
-      <w:proofErr w:type="spellStart"/>
-      <w:r>
-        <w:t>Kaggle</w:t>
-      </w:r>
-      <w:proofErr w:type="spellEnd"/>
-      <w:r>
-        <w:t>)</w:t>
-      </w:r>
-    </w:p>
-    <w:p>
-      <w:pPr>
-        <w:pStyle w:val="Paragrafoelenco"/>
-        <w:numPr>
-          <w:ilvl w:val="0"/>
-          <w:numId w:val="3"/>
-        </w:numPr>
-        <w:rPr>
-          <w:strike/>
-        </w:rPr>
-      </w:pPr>
-      <w:r>
-        <w:rPr>
-          <w:strike/>
-        </w:rPr>
-        <w:t xml:space="preserve">Analisi descrittiva variabili (tabella con </w:t>
-      </w:r>
-      <w:r>
-        <w:rPr>
-          <w:strike/>
-        </w:rPr>
-        <w:t xml:space="preserve">variabile, tipo, descrizione, </w:t>
-      </w:r>
-      <w:r>
-        <w:rPr>
-          <w:strike/>
-        </w:rPr>
-        <w:t xml:space="preserve">unità di misura, </w:t>
-      </w:r>
-      <w:r>
-        <w:rPr>
-          <w:strike/>
-        </w:rPr>
-        <w:t>istogrammi)</w:t>
-      </w:r>
-    </w:p>
-    <w:p>
-      <w:pPr>
-        <w:pStyle w:val="Paragrafoelenco"/>
-        <w:numPr>
-          <w:ilvl w:val="0"/>
-          <w:numId w:val="3"/>
-        </w:numPr>
-      </w:pPr>
-      <w:r>
+        <w:rPr>
+          <w:strike/>
+        </w:rPr>
+      </w:pPr>
+      <w:r>
+        <w:rPr>
+          <w:strike/>
+        </w:rPr>
         <w:t>Descrizione problema, dataset e approcci utilizzati (parlando senza entrare nella parte tecnica)</w:t>
       </w:r>
     </w:p>
@@ -732,14 +762,15 @@
           <w:ilvl w:val="0"/>
           <w:numId w:val="2"/>
         </w:numPr>
-      </w:pPr>
-      <w:proofErr w:type="gramStart"/>
-      <w:r>
-        <w:t>No</w:t>
-      </w:r>
-      <w:proofErr w:type="gramEnd"/>
-      <w:r>
-        <w:t xml:space="preserve"> troppi decimali, ma vanno rispettati in ogni cella della tabella</w:t>
+        <w:rPr>
+          <w:strike/>
+        </w:rPr>
+      </w:pPr>
+      <w:r>
+        <w:rPr>
+          <w:strike/>
+        </w:rPr>
+        <w:t>No troppi decimali, ma vanno rispettati in ogni cella della tabella</w:t>
       </w:r>
     </w:p>
     <w:p>
@@ -1028,11 +1059,11 @@
     </w:p>
     <w:p>
       <w:r>
+        <w:rPr>
+          <w:highlight w:val="yellow"/>
+        </w:rPr>
         <w:t>Descrizione iniziale delle variabili</w:t>
       </w:r>
-      <w:r>
-        <w:t xml:space="preserve"> (TODO)</w:t>
-      </w:r>
     </w:p>
     <w:p>
       <w:pPr>
@@ -1131,17 +1162,32 @@
           <w:ilvl w:val="0"/>
           <w:numId w:val="2"/>
         </w:numPr>
-      </w:pPr>
-      <w:r>
+        <w:rPr>
+          <w:strike/>
+        </w:rPr>
+      </w:pPr>
+      <w:r>
+        <w:rPr>
+          <w:strike/>
+        </w:rPr>
         <w:t xml:space="preserve">Istogrammi centrati negli assi (solo se non ci sono </w:t>
       </w:r>
       <w:r>
+        <w:rPr>
+          <w:strike/>
+        </w:rPr>
         <w:t>osservazioni lontane dal centro dell’istogramma)</w:t>
       </w:r>
     </w:p>
     <w:p>
       <w:r>
-        <w:t>Alberi:</w:t>
+        <w:rPr>
+          <w:highlight w:val="yellow"/>
+        </w:rPr>
+        <w:t>Alberi</w:t>
+      </w:r>
+      <w:r>
+        <w:t>:</w:t>
       </w:r>
     </w:p>
     <w:p>
@@ -1236,17 +1282,29 @@
           <w:ilvl w:val="0"/>
           <w:numId w:val="2"/>
         </w:numPr>
-      </w:pPr>
-      <w:r>
+        <w:rPr>
+          <w:strike/>
+        </w:rPr>
+      </w:pPr>
+      <w:r>
+        <w:rPr>
+          <w:strike/>
+        </w:rPr>
         <w:t>Classificazione su variabile categorica: spiegare i valori messi</w:t>
       </w:r>
       <w:r>
+        <w:rPr>
+          <w:strike/>
+        </w:rPr>
         <w:t xml:space="preserve"> dall’algoritmo per potare l’albero (es: se la variabile assume 0 e 1, l’albero poterà su un valore di 0.5)</w:t>
       </w:r>
     </w:p>
     <w:p>
       <w:proofErr w:type="spellStart"/>
       <w:r>
+        <w:rPr>
+          <w:highlight w:val="yellow"/>
+        </w:rPr>
         <w:t>Screenshot</w:t>
       </w:r>
       <w:proofErr w:type="spellEnd"/>
@@ -1503,25 +1561,30 @@
     </w:p>
     <w:p>
       <w:r>
-        <w:t xml:space="preserve">Bibliografia </w:t>
-      </w:r>
-    </w:p>
-    <w:p>
-      <w:pPr>
-        <w:pStyle w:val="Paragrafoelenco"/>
-        <w:numPr>
-          <w:ilvl w:val="0"/>
-          <w:numId w:val="4"/>
-        </w:numPr>
-        <w:rPr>
-          <w:strike/>
-        </w:rPr>
-      </w:pPr>
-      <w:r>
-        <w:rPr>
-          <w:strike/>
-        </w:rPr>
-        <w:lastRenderedPageBreak/>
+        <w:rPr>
+          <w:highlight w:val="yellow"/>
+        </w:rPr>
+        <w:t>Bibliografia</w:t>
+      </w:r>
+      <w:r>
+        <w:t xml:space="preserve"> </w:t>
+      </w:r>
+    </w:p>
+    <w:p>
+      <w:pPr>
+        <w:pStyle w:val="Paragrafoelenco"/>
+        <w:numPr>
+          <w:ilvl w:val="0"/>
+          <w:numId w:val="4"/>
+        </w:numPr>
+        <w:rPr>
+          <w:strike/>
+        </w:rPr>
+      </w:pPr>
+      <w:r>
+        <w:rPr>
+          <w:strike/>
+        </w:rPr>
         <w:t xml:space="preserve">Aggiungere bibliografia se si fa riferimento a dei documenti </w:t>
       </w:r>
       <w:r>
@@ -1539,7 +1602,13 @@
     </w:p>
     <w:p>
       <w:r>
-        <w:t>Riferimenti:</w:t>
+        <w:rPr>
+          <w:highlight w:val="yellow"/>
+        </w:rPr>
+        <w:t>Riferimenti</w:t>
+      </w:r>
+      <w:r>
+        <w:t>:</w:t>
       </w:r>
     </w:p>
     <w:p>
@@ -1601,7 +1670,13 @@
     </w:p>
     <w:p>
       <w:r>
-        <w:t>Tabella introduzione:</w:t>
+        <w:rPr>
+          <w:highlight w:val="yellow"/>
+        </w:rPr>
+        <w:t>Tabella introduzione</w:t>
+      </w:r>
+      <w:r>
+        <w:t>:</w:t>
       </w:r>
     </w:p>
     <w:p>
@@ -1720,21 +1795,7 @@
         <w:rPr>
           <w:strike/>
         </w:rPr>
-        <w:t xml:space="preserve">Nome </w:t>
-      </w:r>
-      <w:proofErr w:type="spellStart"/>
-      <w:r>
-        <w:rPr>
-          <w:strike/>
-        </w:rPr>
-        <w:t>regressore</w:t>
-      </w:r>
-      <w:proofErr w:type="spellEnd"/>
-      <w:r>
-        <w:rPr>
-          <w:strike/>
-        </w:rPr>
-        <w:t xml:space="preserve"> non va scritto senza dire cosa è -&gt; games </w:t>
+        <w:t xml:space="preserve">Nome regressore non va scritto senza dire cosa è -&gt; games </w:t>
       </w:r>
       <w:proofErr w:type="spellStart"/>
       <w:r>
@@ -1767,6 +1828,9 @@
     </w:p>
     <w:p>
       <w:r>
+        <w:rPr>
+          <w:highlight w:val="yellow"/>
+        </w:rPr>
         <w:t>Sezione 2:</w:t>
       </w:r>
     </w:p>
@@ -1830,8 +1894,14 @@
           <w:ilvl w:val="0"/>
           <w:numId w:val="4"/>
         </w:numPr>
-      </w:pPr>
-      <w:r>
+        <w:rPr>
+          <w:strike/>
+        </w:rPr>
+      </w:pPr>
+      <w:r>
+        <w:rPr>
+          <w:strike/>
+        </w:rPr>
         <w:t>Sezione linear regression</w:t>
       </w:r>
     </w:p>
@@ -1842,16 +1912,28 @@
           <w:ilvl w:val="0"/>
           <w:numId w:val="4"/>
         </w:numPr>
-      </w:pPr>
-      <w:r>
+        <w:rPr>
+          <w:strike/>
+        </w:rPr>
+      </w:pPr>
+      <w:r>
+        <w:rPr>
+          <w:strike/>
+        </w:rPr>
         <w:t xml:space="preserve">Ingrandire immagine e allungare </w:t>
       </w:r>
       <w:proofErr w:type="spellStart"/>
       <w:r>
+        <w:rPr>
+          <w:strike/>
+        </w:rPr>
         <w:t>caption</w:t>
       </w:r>
       <w:proofErr w:type="spellEnd"/>
       <w:r>
+        <w:rPr>
+          <w:strike/>
+        </w:rPr>
         <w:t xml:space="preserve"> dell’immagine della correlazione</w:t>
       </w:r>
     </w:p>
@@ -1985,7 +2067,13 @@
         </w:numPr>
       </w:pPr>
       <w:r>
-        <w:t xml:space="preserve">Figura 13: più esplicativo </w:t>
+        <w:t xml:space="preserve">Figura </w:t>
+      </w:r>
+      <w:r>
+        <w:t>9</w:t>
+      </w:r>
+      <w:r>
+        <w:t xml:space="preserve">: più esplicativo </w:t>
       </w:r>
     </w:p>
     <w:p>
@@ -2007,30 +2095,14 @@
     <w:p>
       <w:pPr>
         <w:pStyle w:val="Paragrafoelenco"/>
-        <w:numPr>
-          <w:ilvl w:val="0"/>
-          <w:numId w:val="4"/>
-        </w:numPr>
-      </w:pPr>
-      <w:r>
-        <w:t xml:space="preserve">Istogrammi di probabilità per </w:t>
-      </w:r>
-      <w:proofErr w:type="gramStart"/>
-      <w:r>
-        <w:t>2</w:t>
-      </w:r>
-      <w:proofErr w:type="gramEnd"/>
-      <w:r>
-        <w:t xml:space="preserve"> classi -&gt; probabilità che si compensano</w:t>
-      </w:r>
-    </w:p>
-    <w:p>
-      <w:pPr>
-        <w:pStyle w:val="Paragrafoelenco"/>
-        <w:numPr>
-          <w:ilvl w:val="0"/>
-          <w:numId w:val="4"/>
-        </w:numPr>
+      </w:pPr>
+      <w:r>
+        <w:t>Istogrammi di probabilità per 2 classi -&gt; probabilità che si compensano</w:t>
+      </w:r>
+    </w:p>
+    <w:p>
+      <w:pPr>
+        <w:pStyle w:val="Paragrafoelenco"/>
       </w:pPr>
       <w:r>
         <w:t>Separare istogrammi per le 2 variabili.</w:t>
@@ -2038,6 +2110,9 @@
     </w:p>
     <w:p>
       <w:r>
+        <w:rPr>
+          <w:highlight w:val="yellow"/>
+        </w:rPr>
         <w:t>Sezione finale:</w:t>
       </w:r>
     </w:p>
@@ -2184,11 +2259,19 @@
           <w:strike/>
         </w:rPr>
       </w:pPr>
-      <w:r>
-        <w:rPr>
-          <w:strike/>
-        </w:rPr>
-        <w:t xml:space="preserve">Variable e non </w:t>
+      <w:proofErr w:type="spellStart"/>
+      <w:r>
+        <w:rPr>
+          <w:strike/>
+        </w:rPr>
+        <w:t>Variable</w:t>
+      </w:r>
+      <w:proofErr w:type="spellEnd"/>
+      <w:r>
+        <w:rPr>
+          <w:strike/>
+        </w:rPr>
+        <w:t xml:space="preserve"> e non </w:t>
       </w:r>
       <w:proofErr w:type="spellStart"/>
       <w:r>
@@ -2310,19 +2393,11 @@
           <w:strike/>
         </w:rPr>
       </w:pPr>
-      <w:proofErr w:type="gramStart"/>
-      <w:r>
-        <w:rPr>
-          <w:strike/>
-        </w:rPr>
-        <w:t>2</w:t>
-      </w:r>
-      <w:proofErr w:type="gramEnd"/>
-      <w:r>
-        <w:rPr>
-          <w:strike/>
-        </w:rPr>
-        <w:t xml:space="preserve"> cifre decimali ovunque con “e-…”(W)</w:t>
+      <w:r>
+        <w:rPr>
+          <w:strike/>
+        </w:rPr>
+        <w:t>2 cifre decimali ovunque con “e-…”(W)</w:t>
       </w:r>
     </w:p>
     <w:p>
@@ -2480,8 +2555,14 @@
           <w:ilvl w:val="0"/>
           <w:numId w:val="4"/>
         </w:numPr>
-      </w:pPr>
-      <w:r>
+        <w:rPr>
+          <w:strike/>
+        </w:rPr>
+      </w:pPr>
+      <w:r>
+        <w:rPr>
+          <w:strike/>
+        </w:rPr>
         <w:t>Alberi: GP descrivere perché split su .5</w:t>
       </w:r>
     </w:p>
@@ -2532,7 +2613,7 @@
 </file>
 
 <file path=word/numbering.xml><?xml version="1.0" encoding="utf-8"?>
-<w:numbering xmlns:wpc="http://schemas.microsoft.com/office/word/2010/wordprocessingCanvas" xmlns:cx="http://schemas.microsoft.com/office/drawing/2014/chartex" xmlns:cx1="http://schemas.microsoft.com/office/drawing/2015/9/8/chartex" xmlns:cx2="http://schemas.microsoft.com/office/drawing/2015/10/21/chartex" xmlns:cx3="http://schemas.microsoft.com/office/drawing/2016/5/9/chartex" xmlns:cx4="http://schemas.microsoft.com/office/drawing/2016/5/10/chartex" xmlns:cx5="http://schemas.microsoft.com/office/drawing/2016/5/11/chartex" xmlns:cx6="http://schemas.microsoft.com/office/drawing/2016/5/12/chartex" xmlns:cx7="http://schemas.microsoft.com/office/drawing/2016/5/13/chartex" xmlns:cx8="http://schemas.microsoft.com/office/drawing/2016/5/14/chartex" xmlns:mc="http://schemas.openxmlformats.org/markup-compatibility/2006" xmlns:aink="http://schemas.microsoft.com/office/drawing/2016/ink" xmlns:am3d="http://schemas.microsoft.com/office/drawing/2017/model3d" xmlns:o="urn:schemas-microsoft-com:office:office" xmlns:oel="http://schemas.microsoft.com/office/2019/extlst" xmlns:r="http://schemas.openxmlformats.org/officeDocument/2006/relationships" xmlns:m="http://schemas.openxmlformats.org/officeDocument/2006/math" xmlns:v="urn:schemas-microsoft-com:vml" xmlns:wp14="http://schemas.microsoft.com/office/word/2010/wordprocessingDrawing" xmlns:wp="http://schemas.openxmlformats.org/drawingml/2006/wordprocessingDrawing" xmlns:w10="urn:schemas-microsoft-com:office:word" xmlns:w="http://schemas.openxmlformats.org/wordprocessingml/2006/main" xmlns:w14="http://schemas.microsoft.com/office/word/2010/wordml" xmlns:w15="http://schemas.microsoft.com/office/word/2012/wordml" xmlns:w16cex="http://schemas.microsoft.com/office/word/2018/wordml/cex" xmlns:w16cid="http://schemas.microsoft.com/office/word/2016/wordml/cid" xmlns:w16="http://schemas.microsoft.com/office/word/2018/wordml" xmlns:w16sdtdh="http://schemas.microsoft.com/office/word/2020/wordml/sdtdatahash" xmlns:w16se="http://schemas.microsoft.com/office/word/2015/wordml/symex" xmlns:wpg="http://schemas.microsoft.com/office/word/2010/wordprocessingGroup" xmlns:wpi="http://schemas.microsoft.com/office/word/2010/wordprocessingInk" xmlns:wne="http://schemas.microsoft.com/office/word/2006/wordml" xmlns:wps="http://schemas.microsoft.com/office/word/2010/wordprocessingShape" mc:Ignorable="w14 w15 w16se w16cid w16 w16cex w16sdtdh wp14">
+<w:numbering xmlns:wpc="http://schemas.microsoft.com/office/word/2010/wordprocessingCanvas" xmlns:cx="http://schemas.microsoft.com/office/drawing/2014/chartex" xmlns:cx1="http://schemas.microsoft.com/office/drawing/2015/9/8/chartex" xmlns:cx2="http://schemas.microsoft.com/office/drawing/2015/10/21/chartex" xmlns:cx3="http://schemas.microsoft.com/office/drawing/2016/5/9/chartex" xmlns:cx4="http://schemas.microsoft.com/office/drawing/2016/5/10/chartex" xmlns:cx5="http://schemas.microsoft.com/office/drawing/2016/5/11/chartex" xmlns:cx6="http://schemas.microsoft.com/office/drawing/2016/5/12/chartex" xmlns:cx7="http://schemas.microsoft.com/office/drawing/2016/5/13/chartex" xmlns:cx8="http://schemas.microsoft.com/office/drawing/2016/5/14/chartex" xmlns:mc="http://schemas.openxmlformats.org/markup-compatibility/2006" xmlns:aink="http://schemas.microsoft.com/office/drawing/2016/ink" xmlns:am3d="http://schemas.microsoft.com/office/drawing/2017/model3d" xmlns:o="urn:schemas-microsoft-com:office:office" xmlns:oel="http://schemas.microsoft.com/office/2019/extlst" xmlns:r="http://schemas.openxmlformats.org/officeDocument/2006/relationships" xmlns:m="http://schemas.openxmlformats.org/officeDocument/2006/math" xmlns:v="urn:schemas-microsoft-com:vml" xmlns:wp14="http://schemas.microsoft.com/office/word/2010/wordprocessingDrawing" xmlns:wp="http://schemas.openxmlformats.org/drawingml/2006/wordprocessingDrawing" xmlns:w10="urn:schemas-microsoft-com:office:word" xmlns:w="http://schemas.openxmlformats.org/wordprocessingml/2006/main" xmlns:w14="http://schemas.microsoft.com/office/word/2010/wordml" xmlns:w15="http://schemas.microsoft.com/office/word/2012/wordml" xmlns:w16cex="http://schemas.microsoft.com/office/word/2018/wordml/cex" xmlns:w16cid="http://schemas.microsoft.com/office/word/2016/wordml/cid" xmlns:w16="http://schemas.microsoft.com/office/word/2018/wordml" xmlns:w16du="http://schemas.microsoft.com/office/word/2023/wordml/word16du" xmlns:w16sdtdh="http://schemas.microsoft.com/office/word/2020/wordml/sdtdatahash" xmlns:w16se="http://schemas.microsoft.com/office/word/2015/wordml/symex" xmlns:wpg="http://schemas.microsoft.com/office/word/2010/wordprocessingGroup" xmlns:wpi="http://schemas.microsoft.com/office/word/2010/wordprocessingInk" xmlns:wne="http://schemas.microsoft.com/office/word/2006/wordml" xmlns:wps="http://schemas.microsoft.com/office/word/2010/wordprocessingShape" mc:Ignorable="w14 w15 w16se w16cid w16 w16cex w16sdtdh wp14">
   <w:abstractNum w:abstractNumId="0" w15:restartNumberingAfterBreak="0">
     <w:nsid w:val="025761CF"/>
     <w:multiLevelType w:val="hybridMultilevel"/>

</xml_diff>